<commit_message>
add file ppt proposal
</commit_message>
<xml_diff>
--- a/Draft/ACC RETURN/Draft Acc.docx
+++ b/Draft/ACC RETURN/Draft Acc.docx
@@ -186,7 +186,25 @@
           <w:sz w:val="24"/>
           <w:szCs w:val="24"/>
         </w:rPr>
-        <w:t xml:space="preserve">    Bagaimana Mengimplementasikan Aplikasi </w:t>
+        <w:t xml:space="preserve"> </w:t>
+      </w:r>
+      <w:r>
+        <w:rPr>
+          <w:rFonts w:asciiTheme="majorBidi" w:hAnsiTheme="majorBidi" w:cstheme="majorBidi"/>
+          <w:b/>
+          <w:sz w:val="24"/>
+          <w:szCs w:val="24"/>
+        </w:rPr>
+        <w:t xml:space="preserve">Perancangan </w:t>
+      </w:r>
+      <w:r>
+        <w:rPr>
+          <w:rFonts w:asciiTheme="majorBidi" w:hAnsiTheme="majorBidi" w:cstheme="majorBidi"/>
+          <w:b/>
+          <w:sz w:val="24"/>
+          <w:szCs w:val="24"/>
+        </w:rPr>
+        <w:t xml:space="preserve">Aplikasi </w:t>
       </w:r>
       <w:r>
         <w:rPr>
@@ -515,7 +533,23 @@
           <w:sz w:val="24"/>
           <w:szCs w:val="24"/>
         </w:rPr>
-        <w:t xml:space="preserve">penting yang membantu proses pencarian dan </w:t>
+        <w:t>penting yang membantu proses pencarian dan perekrutan pekerja.</w:t>
+      </w:r>
+      <w:r>
+        <w:rPr>
+          <w:rFonts w:asciiTheme="majorBidi" w:hAnsiTheme="majorBidi" w:cstheme="majorBidi"/>
+          <w:sz w:val="24"/>
+          <w:szCs w:val="24"/>
+        </w:rPr>
+        <w:t xml:space="preserve"> </w:t>
+      </w:r>
+      <w:r>
+        <w:rPr>
+          <w:rFonts w:asciiTheme="majorBidi" w:hAnsiTheme="majorBidi" w:cstheme="majorBidi"/>
+          <w:sz w:val="24"/>
+          <w:szCs w:val="24"/>
+        </w:rPr>
+        <w:t xml:space="preserve">Selain daripada membagikan informasi persyaratan dan kriteria </w:t>
       </w:r>
       <w:r>
         <w:rPr>
@@ -524,23 +558,7 @@
           <w:szCs w:val="24"/>
         </w:rPr>
         <w:lastRenderedPageBreak/>
-        <w:t>perekrutan pekerja.</w:t>
-      </w:r>
-      <w:r>
-        <w:rPr>
-          <w:rFonts w:asciiTheme="majorBidi" w:hAnsiTheme="majorBidi" w:cstheme="majorBidi"/>
-          <w:sz w:val="24"/>
-          <w:szCs w:val="24"/>
-        </w:rPr>
-        <w:t xml:space="preserve"> </w:t>
-      </w:r>
-      <w:r>
-        <w:rPr>
-          <w:rFonts w:asciiTheme="majorBidi" w:hAnsiTheme="majorBidi" w:cstheme="majorBidi"/>
-          <w:sz w:val="24"/>
-          <w:szCs w:val="24"/>
-        </w:rPr>
-        <w:t xml:space="preserve">Selain daripada membagikan informasi persyaratan dan kriteria lowongan. </w:t>
+        <w:t xml:space="preserve">lowongan. </w:t>
       </w:r>
       <w:r>
         <w:rPr>
@@ -625,7 +643,27 @@
           <w:sz w:val="24"/>
           <w:szCs w:val="24"/>
         </w:rPr>
-        <w:t>(Wiroko, 2017)</w:t>
+        <w:t>(</w:t>
+      </w:r>
+      <w:proofErr w:type="spellStart"/>
+      <w:r>
+        <w:rPr>
+          <w:rFonts w:asciiTheme="majorBidi" w:hAnsiTheme="majorBidi" w:cstheme="majorBidi"/>
+          <w:noProof/>
+          <w:sz w:val="24"/>
+          <w:szCs w:val="24"/>
+        </w:rPr>
+        <w:t>Wiroko</w:t>
+      </w:r>
+      <w:proofErr w:type="spellEnd"/>
+      <w:r>
+        <w:rPr>
+          <w:rFonts w:asciiTheme="majorBidi" w:hAnsiTheme="majorBidi" w:cstheme="majorBidi"/>
+          <w:noProof/>
+          <w:sz w:val="24"/>
+          <w:szCs w:val="24"/>
+        </w:rPr>
+        <w:t>, 2017)</w:t>
       </w:r>
       <w:r>
         <w:rPr>
@@ -716,13 +754,23 @@
           <w:szCs w:val="24"/>
         </w:rPr>
       </w:pPr>
-      <w:r>
-        <w:rPr>
-          <w:rFonts w:asciiTheme="majorBidi" w:hAnsiTheme="majorBidi" w:cstheme="majorBidi"/>
-          <w:sz w:val="24"/>
-          <w:szCs w:val="24"/>
-        </w:rPr>
-        <w:t>Terjemahnya:</w:t>
+      <w:proofErr w:type="spellStart"/>
+      <w:r>
+        <w:rPr>
+          <w:rFonts w:asciiTheme="majorBidi" w:hAnsiTheme="majorBidi" w:cstheme="majorBidi"/>
+          <w:sz w:val="24"/>
+          <w:szCs w:val="24"/>
+        </w:rPr>
+        <w:t>Terjemahnya</w:t>
+      </w:r>
+      <w:proofErr w:type="spellEnd"/>
+      <w:r>
+        <w:rPr>
+          <w:rFonts w:asciiTheme="majorBidi" w:hAnsiTheme="majorBidi" w:cstheme="majorBidi"/>
+          <w:sz w:val="24"/>
+          <w:szCs w:val="24"/>
+        </w:rPr>
+        <w:t>:</w:t>
       </w:r>
     </w:p>
     <w:p>
@@ -908,7 +956,25 @@
           <w:sz w:val="24"/>
           <w:szCs w:val="24"/>
         </w:rPr>
-        <w:t xml:space="preserve"> Menurut Reber, dengan demikian, sebetulnya setiap orang pasti memiliki bakat dalam arti berpotensi untuk mencapai prestasi sampai ke tingkat tertentu sesuai dengan kepastian masing-masing</w:t>
+        <w:t xml:space="preserve"> Menurut </w:t>
+      </w:r>
+      <w:proofErr w:type="spellStart"/>
+      <w:r>
+        <w:rPr>
+          <w:rFonts w:asciiTheme="majorBidi" w:hAnsiTheme="majorBidi" w:cstheme="majorBidi"/>
+          <w:sz w:val="24"/>
+          <w:szCs w:val="24"/>
+        </w:rPr>
+        <w:t>Reber</w:t>
+      </w:r>
+      <w:proofErr w:type="spellEnd"/>
+      <w:r>
+        <w:rPr>
+          <w:rFonts w:asciiTheme="majorBidi" w:hAnsiTheme="majorBidi" w:cstheme="majorBidi"/>
+          <w:sz w:val="24"/>
+          <w:szCs w:val="24"/>
+        </w:rPr>
+        <w:t>, dengan demikian, sebetulnya setiap orang pasti memiliki bakat dalam arti berpotensi untuk mencapai prestasi sampai ke tingkat tertentu sesuai dengan kepastian masing-masing</w:t>
       </w:r>
       <w:r>
         <w:rPr>
@@ -1109,7 +1175,25 @@
           <w:sz w:val="24"/>
           <w:szCs w:val="24"/>
         </w:rPr>
-        <w:t xml:space="preserve"> Menurut Utami Munandar, bakat merupakan potensi yang masih memerlukan ikhtiar pengembangan dan pelatihan secara serius dan sistematis agar dapat terwujud</w:t>
+        <w:t xml:space="preserve"> Menurut Utami </w:t>
+      </w:r>
+      <w:proofErr w:type="spellStart"/>
+      <w:r>
+        <w:rPr>
+          <w:rFonts w:asciiTheme="majorBidi" w:hAnsiTheme="majorBidi" w:cstheme="majorBidi"/>
+          <w:sz w:val="24"/>
+          <w:szCs w:val="24"/>
+        </w:rPr>
+        <w:t>Munandar</w:t>
+      </w:r>
+      <w:proofErr w:type="spellEnd"/>
+      <w:r>
+        <w:rPr>
+          <w:rFonts w:asciiTheme="majorBidi" w:hAnsiTheme="majorBidi" w:cstheme="majorBidi"/>
+          <w:sz w:val="24"/>
+          <w:szCs w:val="24"/>
+        </w:rPr>
+        <w:t>, bakat merupakan potensi yang masih memerlukan ikhtiar pengembangan dan pelatihan secara serius dan sistematis agar dapat terwujud</w:t>
       </w:r>
       <w:r>
         <w:rPr>
@@ -1261,6 +1345,7 @@
         </w:rPr>
         <w:t>slam diserukan untuk ber-</w:t>
       </w:r>
+      <w:proofErr w:type="spellStart"/>
       <w:r>
         <w:rPr>
           <w:rFonts w:asciiTheme="majorBidi" w:hAnsiTheme="majorBidi" w:cstheme="majorBidi"/>
@@ -1291,6 +1376,7 @@
         </w:rPr>
         <w:t>nudzan</w:t>
       </w:r>
+      <w:proofErr w:type="spellEnd"/>
       <w:r>
         <w:rPr>
           <w:rFonts w:asciiTheme="majorBidi" w:hAnsiTheme="majorBidi" w:cstheme="majorBidi"/>
@@ -1505,13 +1591,23 @@
           <w:szCs w:val="24"/>
         </w:rPr>
       </w:pPr>
-      <w:r>
-        <w:rPr>
-          <w:rFonts w:asciiTheme="majorBidi" w:hAnsiTheme="majorBidi" w:cstheme="majorBidi"/>
-          <w:sz w:val="24"/>
-          <w:szCs w:val="24"/>
-        </w:rPr>
-        <w:t>Terjemahnya:</w:t>
+      <w:proofErr w:type="spellStart"/>
+      <w:r>
+        <w:rPr>
+          <w:rFonts w:asciiTheme="majorBidi" w:hAnsiTheme="majorBidi" w:cstheme="majorBidi"/>
+          <w:sz w:val="24"/>
+          <w:szCs w:val="24"/>
+        </w:rPr>
+        <w:t>Terjemahnya</w:t>
+      </w:r>
+      <w:proofErr w:type="spellEnd"/>
+      <w:r>
+        <w:rPr>
+          <w:rFonts w:asciiTheme="majorBidi" w:hAnsiTheme="majorBidi" w:cstheme="majorBidi"/>
+          <w:sz w:val="24"/>
+          <w:szCs w:val="24"/>
+        </w:rPr>
+        <w:t>:</w:t>
       </w:r>
     </w:p>
     <w:p>
@@ -1667,7 +1763,25 @@
           <w:sz w:val="24"/>
           <w:szCs w:val="24"/>
         </w:rPr>
-        <w:t xml:space="preserve">Allah mengisahkan Yakub tatkala menghimbau putra-putrinya agar mereka pergi mencari berita tentang Yusuf dari saudaranya Benyamin. Ia memberi semangat kepada mereka agar tidak putus asa dari rahmat Allah dan agar tetap berharap akan menemukan Yusuf dan saudaranya, karena hanya orang kafirlah yang lekas berputus asa. Sesungguhnya agama </w:t>
+        <w:t xml:space="preserve">Allah mengisahkan Yakub tatkala menghimbau putra-putrinya agar mereka pergi mencari berita tentang Yusuf dari saudaranya Benyamin. Ia memberi semangat kepada mereka agar tidak putus asa dari rahmat Allah dan agar tetap berharap akan menemukan Yusuf dan saudaranya, karena hanya orang </w:t>
+      </w:r>
+      <w:proofErr w:type="spellStart"/>
+      <w:r>
+        <w:rPr>
+          <w:rFonts w:asciiTheme="majorBidi" w:hAnsiTheme="majorBidi" w:cstheme="majorBidi"/>
+          <w:sz w:val="24"/>
+          <w:szCs w:val="24"/>
+        </w:rPr>
+        <w:t>kafirlah</w:t>
+      </w:r>
+      <w:proofErr w:type="spellEnd"/>
+      <w:r>
+        <w:rPr>
+          <w:rFonts w:asciiTheme="majorBidi" w:hAnsiTheme="majorBidi" w:cstheme="majorBidi"/>
+          <w:sz w:val="24"/>
+          <w:szCs w:val="24"/>
+        </w:rPr>
+        <w:t xml:space="preserve"> yang lekas berputus asa. Sesungguhnya agama </w:t>
       </w:r>
       <w:r>
         <w:rPr>
@@ -2030,13 +2144,23 @@
           <w:szCs w:val="24"/>
         </w:rPr>
       </w:pPr>
-      <w:r>
-        <w:rPr>
-          <w:rFonts w:asciiTheme="majorBidi" w:hAnsiTheme="majorBidi" w:cstheme="majorBidi"/>
-          <w:sz w:val="24"/>
-          <w:szCs w:val="24"/>
-        </w:rPr>
-        <w:t xml:space="preserve">Terjemahnya: </w:t>
+      <w:proofErr w:type="spellStart"/>
+      <w:r>
+        <w:rPr>
+          <w:rFonts w:asciiTheme="majorBidi" w:hAnsiTheme="majorBidi" w:cstheme="majorBidi"/>
+          <w:sz w:val="24"/>
+          <w:szCs w:val="24"/>
+        </w:rPr>
+        <w:t>Terjemahnya</w:t>
+      </w:r>
+      <w:proofErr w:type="spellEnd"/>
+      <w:r>
+        <w:rPr>
+          <w:rFonts w:asciiTheme="majorBidi" w:hAnsiTheme="majorBidi" w:cstheme="majorBidi"/>
+          <w:sz w:val="24"/>
+          <w:szCs w:val="24"/>
+        </w:rPr>
+        <w:t xml:space="preserve">: </w:t>
       </w:r>
     </w:p>
     <w:p>
@@ -2056,7 +2180,25 @@
           <w:sz w:val="24"/>
           <w:szCs w:val="24"/>
         </w:rPr>
-        <w:t>"Sesungguhnya Allah menyuruh kamu menyampaikan amanah kepada pemiliknya. Apabila kamu menetapkan hukum di antara manusia, hendaklah kamu tetapkan secara adil. Sesungguhnya Allah memberi pengajaran yang paling baik kepadamu. Sesungguhnya Allah Maha Mendengar lagi Maha Melihat"</w:t>
+        <w:t xml:space="preserve">"Sesungguhnya Allah menyuruh kamu menyampaikan amanah kepada pemiliknya. Apabila kamu menetapkan hukum di antara manusia, hendaklah kamu tetapkan secara adil. Sesungguhnya Allah memberi pengajaran yang paling baik </w:t>
+      </w:r>
+      <w:proofErr w:type="spellStart"/>
+      <w:r>
+        <w:rPr>
+          <w:rFonts w:asciiTheme="majorBidi" w:hAnsiTheme="majorBidi" w:cstheme="majorBidi"/>
+          <w:sz w:val="24"/>
+          <w:szCs w:val="24"/>
+        </w:rPr>
+        <w:t>kepadamu</w:t>
+      </w:r>
+      <w:proofErr w:type="spellEnd"/>
+      <w:r>
+        <w:rPr>
+          <w:rFonts w:asciiTheme="majorBidi" w:hAnsiTheme="majorBidi" w:cstheme="majorBidi"/>
+          <w:sz w:val="24"/>
+          <w:szCs w:val="24"/>
+        </w:rPr>
+        <w:t>. Sesungguhnya Allah Maha Mendengar lagi Maha Melihat"</w:t>
       </w:r>
       <w:r>
         <w:rPr>
@@ -2348,7 +2490,15 @@
           <w:sz w:val="24"/>
           <w:szCs w:val="24"/>
         </w:rPr>
-        <w:t xml:space="preserve">Bagaimana Mengimplementasikan Aplikasi </w:t>
+        <w:t>Perancangan</w:t>
+      </w:r>
+      <w:r>
+        <w:rPr>
+          <w:rFonts w:asciiTheme="majorBidi" w:hAnsiTheme="majorBidi" w:cstheme="majorBidi"/>
+          <w:sz w:val="24"/>
+          <w:szCs w:val="24"/>
+        </w:rPr>
+        <w:t xml:space="preserve"> Aplikasi </w:t>
       </w:r>
       <w:r>
         <w:rPr>
@@ -3470,7 +3620,27 @@
           <w:bCs/>
           <w:lang w:val="en-US"/>
         </w:rPr>
-        <w:t>“Rancang Bangun Aplikasi Pemilihan Minat Bakat Pada SMA Negeri 1 Tinggimoncong Berbasis Web”</w:t>
+        <w:t xml:space="preserve">“Rancang Bangun Aplikasi Pemilihan Minat Bakat Pada SMA Negeri 1 </w:t>
+      </w:r>
+      <w:proofErr w:type="spellStart"/>
+      <w:r>
+        <w:rPr>
+          <w:rFonts w:asciiTheme="majorBidi" w:hAnsiTheme="majorBidi" w:cstheme="majorBidi"/>
+          <w:b/>
+          <w:bCs/>
+          <w:lang w:val="en-US"/>
+        </w:rPr>
+        <w:t>Tinggimoncong</w:t>
+      </w:r>
+      <w:proofErr w:type="spellEnd"/>
+      <w:r>
+        <w:rPr>
+          <w:rFonts w:asciiTheme="majorBidi" w:hAnsiTheme="majorBidi" w:cstheme="majorBidi"/>
+          <w:b/>
+          <w:bCs/>
+          <w:lang w:val="en-US"/>
+        </w:rPr>
+        <w:t xml:space="preserve"> Berbasis Web”</w:t>
       </w:r>
       <w:r>
         <w:rPr>
@@ -3633,7 +3803,23 @@
           <w:rFonts w:asciiTheme="majorBidi" w:hAnsiTheme="majorBidi" w:cstheme="majorBidi"/>
           <w:lang w:val="en-US"/>
         </w:rPr>
-        <w:t xml:space="preserve">akan dikembangkan. Persamaan adalah kedua sistem sama-sama akan menampilkan informasi lowongan pekerjaan berdasarkan yang diminati dan dengan memberikan kemudahan kepada pengguna untuk mengajukan lamaran. Sedangkan perbedaan adalah sistem yang akan dibangun tidak hanya menampilkan informasi lowongan, tetapi juga memberikan kebebasan perekrut untuk memilih langsung mahasiswa berbakat berdasarkan ketentuan apa yang dia inginkan. Selain itu tidak hanya informasi lowongan kerja, juga mengenai informasi terkait </w:t>
+        <w:t xml:space="preserve">akan dikembangkan. Persamaan adalah kedua sistem sama-sama akan menampilkan informasi lowongan pekerjaan berdasarkan yang diminati dan dengan memberikan kemudahan kepada pengguna untuk mengajukan lamaran. Sedangkan perbedaan adalah sistem yang akan dibangun tidak hanya menampilkan informasi lowongan, tetapi juga memberikan kebebasan </w:t>
+      </w:r>
+      <w:proofErr w:type="spellStart"/>
+      <w:r>
+        <w:rPr>
+          <w:rFonts w:asciiTheme="majorBidi" w:hAnsiTheme="majorBidi" w:cstheme="majorBidi"/>
+          <w:lang w:val="en-US"/>
+        </w:rPr>
+        <w:t>perekrut</w:t>
+      </w:r>
+      <w:proofErr w:type="spellEnd"/>
+      <w:r>
+        <w:rPr>
+          <w:rFonts w:asciiTheme="majorBidi" w:hAnsiTheme="majorBidi" w:cstheme="majorBidi"/>
+          <w:lang w:val="en-US"/>
+        </w:rPr>
+        <w:t xml:space="preserve"> untuk memilih langsung mahasiswa berbakat berdasarkan ketentuan apa yang dia inginkan. Selain itu tidak hanya informasi lowongan kerja, juga mengenai informasi terkait </w:t>
       </w:r>
       <w:r>
         <w:rPr>
@@ -3711,15 +3897,68 @@
           <w:bCs/>
           <w:lang w:val="en-US"/>
         </w:rPr>
-        <w:t xml:space="preserve">“Sistem Informasi Pendataan Minat Bakat dan Prestasi Pemuda di Bidang Olahraga dan Seni Kabupaten Ogan Ilir” </w:t>
-      </w:r>
-      <w:r>
-        <w:rPr>
-          <w:rFonts w:asciiTheme="majorBidi" w:hAnsiTheme="majorBidi" w:cstheme="majorBidi"/>
-          <w:lang w:val="en-US"/>
-        </w:rPr>
-        <w:t xml:space="preserve">membahas tentang informasi mengenai data minat bakat dan prestasi pemuda di bidang olahraga dan seni Ogan Ilir sangat lama, hal ini disebabkan informasi yang didapat hanya dari Koni dan Dewan Kesenian selain itu informasi yang ada terkadang tidak </w:t>
-      </w:r>
+        <w:t xml:space="preserve">“Sistem Informasi Pendataan Minat Bakat dan Prestasi Pemuda di Bidang Olahraga dan Seni Kabupaten </w:t>
+      </w:r>
+      <w:proofErr w:type="spellStart"/>
+      <w:r>
+        <w:rPr>
+          <w:rFonts w:asciiTheme="majorBidi" w:hAnsiTheme="majorBidi" w:cstheme="majorBidi"/>
+          <w:b/>
+          <w:bCs/>
+          <w:lang w:val="en-US"/>
+        </w:rPr>
+        <w:t>Ogan</w:t>
+      </w:r>
+      <w:proofErr w:type="spellEnd"/>
+      <w:r>
+        <w:rPr>
+          <w:rFonts w:asciiTheme="majorBidi" w:hAnsiTheme="majorBidi" w:cstheme="majorBidi"/>
+          <w:b/>
+          <w:bCs/>
+          <w:lang w:val="en-US"/>
+        </w:rPr>
+        <w:t xml:space="preserve"> Ilir” </w:t>
+      </w:r>
+      <w:r>
+        <w:rPr>
+          <w:rFonts w:asciiTheme="majorBidi" w:hAnsiTheme="majorBidi" w:cstheme="majorBidi"/>
+          <w:lang w:val="en-US"/>
+        </w:rPr>
+        <w:t xml:space="preserve">membahas tentang informasi mengenai data minat bakat dan prestasi pemuda di bidang olahraga dan seni </w:t>
+      </w:r>
+      <w:proofErr w:type="spellStart"/>
+      <w:r>
+        <w:rPr>
+          <w:rFonts w:asciiTheme="majorBidi" w:hAnsiTheme="majorBidi" w:cstheme="majorBidi"/>
+          <w:lang w:val="en-US"/>
+        </w:rPr>
+        <w:t>Ogan</w:t>
+      </w:r>
+      <w:proofErr w:type="spellEnd"/>
+      <w:r>
+        <w:rPr>
+          <w:rFonts w:asciiTheme="majorBidi" w:hAnsiTheme="majorBidi" w:cstheme="majorBidi"/>
+          <w:lang w:val="en-US"/>
+        </w:rPr>
+        <w:t xml:space="preserve"> Ilir sangat lama, hal ini disebabkan informasi yang didapat hanya dari </w:t>
+      </w:r>
+      <w:proofErr w:type="spellStart"/>
+      <w:r>
+        <w:rPr>
+          <w:rFonts w:asciiTheme="majorBidi" w:hAnsiTheme="majorBidi" w:cstheme="majorBidi"/>
+          <w:lang w:val="en-US"/>
+        </w:rPr>
+        <w:t>Koni</w:t>
+      </w:r>
+      <w:proofErr w:type="spellEnd"/>
+      <w:r>
+        <w:rPr>
+          <w:rFonts w:asciiTheme="majorBidi" w:hAnsiTheme="majorBidi" w:cstheme="majorBidi"/>
+          <w:lang w:val="en-US"/>
+        </w:rPr>
+        <w:t xml:space="preserve"> dan Dewan Kesenian selain itu informasi yang ada terkadang tidak </w:t>
+      </w:r>
+      <w:proofErr w:type="spellStart"/>
       <w:r>
         <w:rPr>
           <w:rFonts w:asciiTheme="majorBidi" w:hAnsiTheme="majorBidi" w:cstheme="majorBidi"/>
@@ -3727,7 +3966,17 @@
           <w:iCs/>
           <w:lang w:val="en-US"/>
         </w:rPr>
-        <w:t>uptodate.</w:t>
+        <w:t>uptodate</w:t>
+      </w:r>
+      <w:proofErr w:type="spellEnd"/>
+      <w:r>
+        <w:rPr>
+          <w:rFonts w:asciiTheme="majorBidi" w:hAnsiTheme="majorBidi" w:cstheme="majorBidi"/>
+          <w:i/>
+          <w:iCs/>
+          <w:lang w:val="en-US"/>
+        </w:rPr>
+        <w:t>.</w:t>
       </w:r>
       <w:r>
         <w:rPr>
@@ -3830,7 +4079,23 @@
           <w:rFonts w:asciiTheme="majorBidi" w:hAnsiTheme="majorBidi" w:cstheme="majorBidi"/>
           <w:lang w:val="en-US"/>
         </w:rPr>
-        <w:t xml:space="preserve">melakukan observasi bakat untuk melihat perkembangan bakat siswanya yang bertingkatan TK dan SD, namun dalam melakukan proses observasi guru sekolah belum mendapatkan fasilitas yang efisien selain observasi dan mencatat secara manual. Dengan sekolah melakukan sistem pembelajaran di dalam dan di luar kelas, sebuah aplikasi </w:t>
+        <w:t xml:space="preserve">melakukan observasi bakat untuk melihat perkembangan bakat </w:t>
+      </w:r>
+      <w:proofErr w:type="spellStart"/>
+      <w:r>
+        <w:rPr>
+          <w:rFonts w:asciiTheme="majorBidi" w:hAnsiTheme="majorBidi" w:cstheme="majorBidi"/>
+          <w:lang w:val="en-US"/>
+        </w:rPr>
+        <w:t>siswanya</w:t>
+      </w:r>
+      <w:proofErr w:type="spellEnd"/>
+      <w:r>
+        <w:rPr>
+          <w:rFonts w:asciiTheme="majorBidi" w:hAnsiTheme="majorBidi" w:cstheme="majorBidi"/>
+          <w:lang w:val="en-US"/>
+        </w:rPr>
+        <w:t xml:space="preserve"> yang bertingkatan TK dan SD, namun dalam melakukan proses observasi guru sekolah belum mendapatkan fasilitas yang efisien selain observasi dan mencatat secara manual. Dengan sekolah melakukan sistem pembelajaran di dalam dan di luar kelas, sebuah aplikasi </w:t>
       </w:r>
       <w:r>
         <w:rPr>
@@ -3860,7 +4125,55 @@
           <w:rFonts w:asciiTheme="majorBidi" w:hAnsiTheme="majorBidi" w:cstheme="majorBidi"/>
           <w:lang w:val="en-US"/>
         </w:rPr>
-        <w:t>am membandingkan observasinya tiap anak dan guru dapat mengarahkan siswanya ke bakar terkuatnya.</w:t>
+        <w:t xml:space="preserve">am membandingkan </w:t>
+      </w:r>
+      <w:proofErr w:type="spellStart"/>
+      <w:r>
+        <w:rPr>
+          <w:rFonts w:asciiTheme="majorBidi" w:hAnsiTheme="majorBidi" w:cstheme="majorBidi"/>
+          <w:lang w:val="en-US"/>
+        </w:rPr>
+        <w:t>observasinya</w:t>
+      </w:r>
+      <w:proofErr w:type="spellEnd"/>
+      <w:r>
+        <w:rPr>
+          <w:rFonts w:asciiTheme="majorBidi" w:hAnsiTheme="majorBidi" w:cstheme="majorBidi"/>
+          <w:lang w:val="en-US"/>
+        </w:rPr>
+        <w:t xml:space="preserve"> tiap anak dan guru dapat mengarahkan </w:t>
+      </w:r>
+      <w:proofErr w:type="spellStart"/>
+      <w:r>
+        <w:rPr>
+          <w:rFonts w:asciiTheme="majorBidi" w:hAnsiTheme="majorBidi" w:cstheme="majorBidi"/>
+          <w:lang w:val="en-US"/>
+        </w:rPr>
+        <w:t>siswanya</w:t>
+      </w:r>
+      <w:proofErr w:type="spellEnd"/>
+      <w:r>
+        <w:rPr>
+          <w:rFonts w:asciiTheme="majorBidi" w:hAnsiTheme="majorBidi" w:cstheme="majorBidi"/>
+          <w:lang w:val="en-US"/>
+        </w:rPr>
+        <w:t xml:space="preserve"> ke bakar </w:t>
+      </w:r>
+      <w:proofErr w:type="spellStart"/>
+      <w:r>
+        <w:rPr>
+          <w:rFonts w:asciiTheme="majorBidi" w:hAnsiTheme="majorBidi" w:cstheme="majorBidi"/>
+          <w:lang w:val="en-US"/>
+        </w:rPr>
+        <w:t>terkuatnya</w:t>
+      </w:r>
+      <w:proofErr w:type="spellEnd"/>
+      <w:r>
+        <w:rPr>
+          <w:rFonts w:asciiTheme="majorBidi" w:hAnsiTheme="majorBidi" w:cstheme="majorBidi"/>
+          <w:lang w:val="en-US"/>
+        </w:rPr>
+        <w:t>.</w:t>
       </w:r>
     </w:p>
     <w:p>
@@ -4614,8 +4927,17 @@
           <w:lang w:val="en-US"/>
         </w:rPr>
         <w:lastRenderedPageBreak/>
-        <w:t>itu sistem informasi juga mempunyai karakteristik. Sutabri</w:t>
-      </w:r>
+        <w:t xml:space="preserve">itu sistem informasi juga mempunyai karakteristik. </w:t>
+      </w:r>
+      <w:proofErr w:type="spellStart"/>
+      <w:r>
+        <w:rPr>
+          <w:rFonts w:asciiTheme="majorBidi" w:hAnsiTheme="majorBidi" w:cstheme="majorBidi"/>
+          <w:lang w:val="en-US"/>
+        </w:rPr>
+        <w:t>Sutabri</w:t>
+      </w:r>
+      <w:proofErr w:type="spellEnd"/>
       <w:r>
         <w:rPr>
           <w:rFonts w:asciiTheme="majorBidi" w:hAnsiTheme="majorBidi" w:cstheme="majorBidi"/>
@@ -4671,7 +4993,25 @@
           <w:noProof/>
           <w:lang w:val="en-US"/>
         </w:rPr>
-        <w:t>(Sutabri, 2012)</w:t>
+        <w:t>(</w:t>
+      </w:r>
+      <w:proofErr w:type="spellStart"/>
+      <w:r>
+        <w:rPr>
+          <w:rFonts w:asciiTheme="majorBidi" w:hAnsiTheme="majorBidi" w:cstheme="majorBidi"/>
+          <w:noProof/>
+          <w:lang w:val="en-US"/>
+        </w:rPr>
+        <w:t>Sutabri</w:t>
+      </w:r>
+      <w:proofErr w:type="spellEnd"/>
+      <w:r>
+        <w:rPr>
+          <w:rFonts w:asciiTheme="majorBidi" w:hAnsiTheme="majorBidi" w:cstheme="majorBidi"/>
+          <w:noProof/>
+          <w:lang w:val="en-US"/>
+        </w:rPr>
+        <w:t>, 2012)</w:t>
       </w:r>
       <w:r>
         <w:rPr>
@@ -4766,7 +5106,25 @@
           <w:sz w:val="24"/>
           <w:szCs w:val="24"/>
         </w:rPr>
-        <w:t xml:space="preserve">tangan google. Dalam proses pengembangan sistem operasi android, dibentuklah organisasi </w:t>
+        <w:t xml:space="preserve">tangan google. Dalam proses pengembangan sistem operasi android, </w:t>
+      </w:r>
+      <w:proofErr w:type="spellStart"/>
+      <w:r>
+        <w:rPr>
+          <w:rFonts w:asciiTheme="majorBidi" w:hAnsiTheme="majorBidi" w:cstheme="majorBidi"/>
+          <w:sz w:val="24"/>
+          <w:szCs w:val="24"/>
+        </w:rPr>
+        <w:t>dibentuklah</w:t>
+      </w:r>
+      <w:proofErr w:type="spellEnd"/>
+      <w:r>
+        <w:rPr>
+          <w:rFonts w:asciiTheme="majorBidi" w:hAnsiTheme="majorBidi" w:cstheme="majorBidi"/>
+          <w:sz w:val="24"/>
+          <w:szCs w:val="24"/>
+        </w:rPr>
+        <w:t xml:space="preserve"> organisasi </w:t>
       </w:r>
       <w:r>
         <w:rPr>
@@ -4928,11 +5286,19 @@
           <w:rFonts w:asciiTheme="majorBidi" w:hAnsiTheme="majorBidi" w:cstheme="majorBidi"/>
         </w:rPr>
       </w:pPr>
-      <w:r>
-        <w:rPr>
-          <w:rFonts w:asciiTheme="majorBidi" w:hAnsiTheme="majorBidi" w:cstheme="majorBidi"/>
-        </w:rPr>
-        <w:t xml:space="preserve">b. Application Frameworks </w:t>
+      <w:proofErr w:type="spellStart"/>
+      <w:r>
+        <w:rPr>
+          <w:rFonts w:asciiTheme="majorBidi" w:hAnsiTheme="majorBidi" w:cstheme="majorBidi"/>
+        </w:rPr>
+        <w:t>b.</w:t>
+      </w:r>
+      <w:proofErr w:type="spellEnd"/>
+      <w:r>
+        <w:rPr>
+          <w:rFonts w:asciiTheme="majorBidi" w:hAnsiTheme="majorBidi" w:cstheme="majorBidi"/>
+        </w:rPr>
+        <w:t xml:space="preserve"> Application Frameworks </w:t>
       </w:r>
       <w:r>
         <w:rPr>
@@ -4976,7 +5342,21 @@
         <w:rPr>
           <w:rFonts w:asciiTheme="majorBidi" w:hAnsiTheme="majorBidi" w:cstheme="majorBidi"/>
         </w:rPr>
-        <w:t xml:space="preserve">yang berupa sms dan panggilan telepon. </w:t>
+        <w:t xml:space="preserve">yang berupa </w:t>
+      </w:r>
+      <w:proofErr w:type="spellStart"/>
+      <w:r>
+        <w:rPr>
+          <w:rFonts w:asciiTheme="majorBidi" w:hAnsiTheme="majorBidi" w:cstheme="majorBidi"/>
+        </w:rPr>
+        <w:t>sms</w:t>
+      </w:r>
+      <w:proofErr w:type="spellEnd"/>
+      <w:r>
+        <w:rPr>
+          <w:rFonts w:asciiTheme="majorBidi" w:hAnsiTheme="majorBidi" w:cstheme="majorBidi"/>
+        </w:rPr>
+        <w:t xml:space="preserve"> dan panggilan telepon. </w:t>
       </w:r>
     </w:p>
     <w:p>
@@ -4989,11 +5369,19 @@
           <w:rFonts w:asciiTheme="majorBidi" w:hAnsiTheme="majorBidi" w:cstheme="majorBidi"/>
         </w:rPr>
       </w:pPr>
-      <w:r>
-        <w:rPr>
-          <w:rFonts w:asciiTheme="majorBidi" w:hAnsiTheme="majorBidi" w:cstheme="majorBidi"/>
-        </w:rPr>
-        <w:t xml:space="preserve">c. Libraries </w:t>
+      <w:proofErr w:type="spellStart"/>
+      <w:r>
+        <w:rPr>
+          <w:rFonts w:asciiTheme="majorBidi" w:hAnsiTheme="majorBidi" w:cstheme="majorBidi"/>
+        </w:rPr>
+        <w:t>c.</w:t>
+      </w:r>
+      <w:proofErr w:type="spellEnd"/>
+      <w:r>
+        <w:rPr>
+          <w:rFonts w:asciiTheme="majorBidi" w:hAnsiTheme="majorBidi" w:cstheme="majorBidi"/>
+        </w:rPr>
+        <w:t xml:space="preserve"> Libraries </w:t>
       </w:r>
     </w:p>
     <w:p>
@@ -5023,11 +5411,19 @@
           <w:rFonts w:asciiTheme="majorBidi" w:hAnsiTheme="majorBidi" w:cstheme="majorBidi"/>
         </w:rPr>
       </w:pPr>
-      <w:r>
-        <w:rPr>
-          <w:rFonts w:asciiTheme="majorBidi" w:hAnsiTheme="majorBidi" w:cstheme="majorBidi"/>
-        </w:rPr>
-        <w:t xml:space="preserve">d. Android Run Time </w:t>
+      <w:proofErr w:type="spellStart"/>
+      <w:r>
+        <w:rPr>
+          <w:rFonts w:asciiTheme="majorBidi" w:hAnsiTheme="majorBidi" w:cstheme="majorBidi"/>
+        </w:rPr>
+        <w:t>d.</w:t>
+      </w:r>
+      <w:proofErr w:type="spellEnd"/>
+      <w:r>
+        <w:rPr>
+          <w:rFonts w:asciiTheme="majorBidi" w:hAnsiTheme="majorBidi" w:cstheme="majorBidi"/>
+        </w:rPr>
+        <w:t xml:space="preserve"> Android Run Time </w:t>
       </w:r>
     </w:p>
     <w:p>
@@ -5377,13 +5773,23 @@
         </w:rPr>
         <w:t xml:space="preserve"> </w:t>
       </w:r>
-      <w:r>
-        <w:rPr>
-          <w:rFonts w:asciiTheme="majorBidi" w:hAnsiTheme="majorBidi" w:cstheme="majorBidi"/>
-          <w:sz w:val="24"/>
-          <w:szCs w:val="24"/>
-        </w:rPr>
-        <w:t>informasi yang saling berhubungan.</w:t>
+      <w:proofErr w:type="spellStart"/>
+      <w:r>
+        <w:rPr>
+          <w:rFonts w:asciiTheme="majorBidi" w:hAnsiTheme="majorBidi" w:cstheme="majorBidi"/>
+          <w:sz w:val="24"/>
+          <w:szCs w:val="24"/>
+        </w:rPr>
+        <w:t>informasi</w:t>
+      </w:r>
+      <w:proofErr w:type="spellEnd"/>
+      <w:r>
+        <w:rPr>
+          <w:rFonts w:asciiTheme="majorBidi" w:hAnsiTheme="majorBidi" w:cstheme="majorBidi"/>
+          <w:sz w:val="24"/>
+          <w:szCs w:val="24"/>
+        </w:rPr>
+        <w:t xml:space="preserve"> yang saling berhubungan.</w:t>
       </w:r>
       <w:r>
         <w:rPr>
@@ -6242,12 +6648,21 @@
         </w:rPr>
         <w:t xml:space="preserve"> </w:t>
       </w:r>
-      <w:r>
-        <w:rPr>
-          <w:rFonts w:asciiTheme="majorBidi" w:hAnsiTheme="majorBidi" w:cstheme="majorBidi"/>
-          <w:lang w:val="en-US"/>
-        </w:rPr>
-        <w:t>indarkan yang berfungsi sebagai proses komunikasi antara komunikator dan komunikan”.</w:t>
+      <w:proofErr w:type="spellStart"/>
+      <w:r>
+        <w:rPr>
+          <w:rFonts w:asciiTheme="majorBidi" w:hAnsiTheme="majorBidi" w:cstheme="majorBidi"/>
+          <w:lang w:val="en-US"/>
+        </w:rPr>
+        <w:t>indarkan</w:t>
+      </w:r>
+      <w:proofErr w:type="spellEnd"/>
+      <w:r>
+        <w:rPr>
+          <w:rFonts w:asciiTheme="majorBidi" w:hAnsiTheme="majorBidi" w:cstheme="majorBidi"/>
+          <w:lang w:val="en-US"/>
+        </w:rPr>
+        <w:t xml:space="preserve"> yang berfungsi sebagai proses komunikasi antara komunikator dan komunikan”.</w:t>
       </w:r>
     </w:p>
     <w:p>
@@ -6746,7 +7161,43 @@
           <w:sz w:val="24"/>
           <w:szCs w:val="24"/>
         </w:rPr>
-        <w:t xml:space="preserve"> didasarkan atas nilai-nilai kehidupan anda dan memiliki relevansi tinggi terhadap siapa sesungguhnya diri anda. </w:t>
+        <w:t xml:space="preserve"> didasarkan atas nilai-nilai kehidupan </w:t>
+      </w:r>
+      <w:proofErr w:type="spellStart"/>
+      <w:r>
+        <w:rPr>
+          <w:rFonts w:asciiTheme="majorBidi" w:hAnsiTheme="majorBidi" w:cstheme="majorBidi"/>
+          <w:sz w:val="24"/>
+          <w:szCs w:val="24"/>
+        </w:rPr>
+        <w:t>anda</w:t>
+      </w:r>
+      <w:proofErr w:type="spellEnd"/>
+      <w:r>
+        <w:rPr>
+          <w:rFonts w:asciiTheme="majorBidi" w:hAnsiTheme="majorBidi" w:cstheme="majorBidi"/>
+          <w:sz w:val="24"/>
+          <w:szCs w:val="24"/>
+        </w:rPr>
+        <w:t xml:space="preserve"> dan memiliki relevansi tinggi terhadap siapa sesungguhnya diri </w:t>
+      </w:r>
+      <w:proofErr w:type="spellStart"/>
+      <w:r>
+        <w:rPr>
+          <w:rFonts w:asciiTheme="majorBidi" w:hAnsiTheme="majorBidi" w:cstheme="majorBidi"/>
+          <w:sz w:val="24"/>
+          <w:szCs w:val="24"/>
+        </w:rPr>
+        <w:t>anda</w:t>
+      </w:r>
+      <w:proofErr w:type="spellEnd"/>
+      <w:r>
+        <w:rPr>
+          <w:rFonts w:asciiTheme="majorBidi" w:hAnsiTheme="majorBidi" w:cstheme="majorBidi"/>
+          <w:sz w:val="24"/>
+          <w:szCs w:val="24"/>
+        </w:rPr>
+        <w:t xml:space="preserve">. </w:t>
       </w:r>
       <w:r>
         <w:rPr>
@@ -6764,7 +7215,43 @@
           <w:sz w:val="24"/>
           <w:szCs w:val="24"/>
         </w:rPr>
-        <w:t xml:space="preserve"> merupakan merek pribadi anda di benak semua orang yang anda kenal. </w:t>
+        <w:t xml:space="preserve"> merupakan merek pribadi </w:t>
+      </w:r>
+      <w:proofErr w:type="spellStart"/>
+      <w:r>
+        <w:rPr>
+          <w:rFonts w:asciiTheme="majorBidi" w:hAnsiTheme="majorBidi" w:cstheme="majorBidi"/>
+          <w:sz w:val="24"/>
+          <w:szCs w:val="24"/>
+        </w:rPr>
+        <w:t>anda</w:t>
+      </w:r>
+      <w:proofErr w:type="spellEnd"/>
+      <w:r>
+        <w:rPr>
+          <w:rFonts w:asciiTheme="majorBidi" w:hAnsiTheme="majorBidi" w:cstheme="majorBidi"/>
+          <w:sz w:val="24"/>
+          <w:szCs w:val="24"/>
+        </w:rPr>
+        <w:t xml:space="preserve"> di benak semua orang yang </w:t>
+      </w:r>
+      <w:proofErr w:type="spellStart"/>
+      <w:r>
+        <w:rPr>
+          <w:rFonts w:asciiTheme="majorBidi" w:hAnsiTheme="majorBidi" w:cstheme="majorBidi"/>
+          <w:sz w:val="24"/>
+          <w:szCs w:val="24"/>
+        </w:rPr>
+        <w:t>anda</w:t>
+      </w:r>
+      <w:proofErr w:type="spellEnd"/>
+      <w:r>
+        <w:rPr>
+          <w:rFonts w:asciiTheme="majorBidi" w:hAnsiTheme="majorBidi" w:cstheme="majorBidi"/>
+          <w:sz w:val="24"/>
+          <w:szCs w:val="24"/>
+        </w:rPr>
+        <w:t xml:space="preserve"> kenal. </w:t>
       </w:r>
       <w:r>
         <w:rPr>
@@ -6782,7 +7269,61 @@
           <w:sz w:val="24"/>
           <w:szCs w:val="24"/>
         </w:rPr>
-        <w:t xml:space="preserve"> akan membuat semua orang memandang anda secara berbeda dan unik. Orang mungkin akan lupa dengan wajah anda, namun, merek pribadi anda akan selalu diingat orang lain. Konsistensi merupakan prasyarat utama dari </w:t>
+        <w:t xml:space="preserve"> akan membuat semua orang memandang </w:t>
+      </w:r>
+      <w:proofErr w:type="spellStart"/>
+      <w:r>
+        <w:rPr>
+          <w:rFonts w:asciiTheme="majorBidi" w:hAnsiTheme="majorBidi" w:cstheme="majorBidi"/>
+          <w:sz w:val="24"/>
+          <w:szCs w:val="24"/>
+        </w:rPr>
+        <w:t>anda</w:t>
+      </w:r>
+      <w:proofErr w:type="spellEnd"/>
+      <w:r>
+        <w:rPr>
+          <w:rFonts w:asciiTheme="majorBidi" w:hAnsiTheme="majorBidi" w:cstheme="majorBidi"/>
+          <w:sz w:val="24"/>
+          <w:szCs w:val="24"/>
+        </w:rPr>
+        <w:t xml:space="preserve"> secara berbeda dan unik. Orang mungkin akan lupa dengan wajah </w:t>
+      </w:r>
+      <w:proofErr w:type="spellStart"/>
+      <w:r>
+        <w:rPr>
+          <w:rFonts w:asciiTheme="majorBidi" w:hAnsiTheme="majorBidi" w:cstheme="majorBidi"/>
+          <w:sz w:val="24"/>
+          <w:szCs w:val="24"/>
+        </w:rPr>
+        <w:t>anda</w:t>
+      </w:r>
+      <w:proofErr w:type="spellEnd"/>
+      <w:r>
+        <w:rPr>
+          <w:rFonts w:asciiTheme="majorBidi" w:hAnsiTheme="majorBidi" w:cstheme="majorBidi"/>
+          <w:sz w:val="24"/>
+          <w:szCs w:val="24"/>
+        </w:rPr>
+        <w:t xml:space="preserve">, namun, merek pribadi </w:t>
+      </w:r>
+      <w:proofErr w:type="spellStart"/>
+      <w:r>
+        <w:rPr>
+          <w:rFonts w:asciiTheme="majorBidi" w:hAnsiTheme="majorBidi" w:cstheme="majorBidi"/>
+          <w:sz w:val="24"/>
+          <w:szCs w:val="24"/>
+        </w:rPr>
+        <w:t>anda</w:t>
+      </w:r>
+      <w:proofErr w:type="spellEnd"/>
+      <w:r>
+        <w:rPr>
+          <w:rFonts w:asciiTheme="majorBidi" w:hAnsiTheme="majorBidi" w:cstheme="majorBidi"/>
+          <w:sz w:val="24"/>
+          <w:szCs w:val="24"/>
+        </w:rPr>
+        <w:t xml:space="preserve"> akan selalu diingat orang lain. Konsistensi merupakan prasyarat utama dari </w:t>
       </w:r>
       <w:r>
         <w:rPr>
@@ -6818,7 +7359,43 @@
           <w:sz w:val="24"/>
           <w:szCs w:val="24"/>
         </w:rPr>
-        <w:t xml:space="preserve"> anda, dimana pada akhirnya akan menghilangkan kepercayaan serta ingatan orang lain terhadap diri anda </w:t>
+        <w:t xml:space="preserve"> </w:t>
+      </w:r>
+      <w:proofErr w:type="spellStart"/>
+      <w:r>
+        <w:rPr>
+          <w:rFonts w:asciiTheme="majorBidi" w:hAnsiTheme="majorBidi" w:cstheme="majorBidi"/>
+          <w:sz w:val="24"/>
+          <w:szCs w:val="24"/>
+        </w:rPr>
+        <w:t>anda</w:t>
+      </w:r>
+      <w:proofErr w:type="spellEnd"/>
+      <w:r>
+        <w:rPr>
+          <w:rFonts w:asciiTheme="majorBidi" w:hAnsiTheme="majorBidi" w:cstheme="majorBidi"/>
+          <w:sz w:val="24"/>
+          <w:szCs w:val="24"/>
+        </w:rPr>
+        <w:t xml:space="preserve">, dimana pada akhirnya akan menghilangkan kepercayaan serta ingatan orang lain terhadap diri </w:t>
+      </w:r>
+      <w:proofErr w:type="spellStart"/>
+      <w:r>
+        <w:rPr>
+          <w:rFonts w:asciiTheme="majorBidi" w:hAnsiTheme="majorBidi" w:cstheme="majorBidi"/>
+          <w:sz w:val="24"/>
+          <w:szCs w:val="24"/>
+        </w:rPr>
+        <w:t>anda</w:t>
+      </w:r>
+      <w:proofErr w:type="spellEnd"/>
+      <w:r>
+        <w:rPr>
+          <w:rFonts w:asciiTheme="majorBidi" w:hAnsiTheme="majorBidi" w:cstheme="majorBidi"/>
+          <w:sz w:val="24"/>
+          <w:szCs w:val="24"/>
+        </w:rPr>
+        <w:t xml:space="preserve"> </w:t>
       </w:r>
       <w:r>
         <w:rPr>
@@ -7096,7 +7673,25 @@
           <w:sz w:val="24"/>
           <w:szCs w:val="24"/>
         </w:rPr>
-        <w:t xml:space="preserve">Pembelajaran dengan pendekatan saintifik adalah proses pembelajaran yang dirancang sedemikian rupa agar peserta didik secara aktif mengonstruk konsep, hukum atau prinsip melalui tahapan-tahapan mengamati (untuk mengidentifikasi atau menemukan masalah), merumuskan masalah, mengajukan atau merumuskan hipotesis, mengumpulkan data dengan berbagai </w:t>
+        <w:t xml:space="preserve">Pembelajaran dengan pendekatan saintifik adalah proses pembelajaran yang dirancang sedemikian rupa agar peserta didik secara aktif </w:t>
+      </w:r>
+      <w:proofErr w:type="spellStart"/>
+      <w:r>
+        <w:rPr>
+          <w:rFonts w:asciiTheme="majorBidi" w:hAnsiTheme="majorBidi" w:cstheme="majorBidi"/>
+          <w:sz w:val="24"/>
+          <w:szCs w:val="24"/>
+        </w:rPr>
+        <w:t>mengonstruk</w:t>
+      </w:r>
+      <w:proofErr w:type="spellEnd"/>
+      <w:r>
+        <w:rPr>
+          <w:rFonts w:asciiTheme="majorBidi" w:hAnsiTheme="majorBidi" w:cstheme="majorBidi"/>
+          <w:sz w:val="24"/>
+          <w:szCs w:val="24"/>
+        </w:rPr>
+        <w:t xml:space="preserve"> konsep, hukum atau prinsip melalui tahapan-tahapan mengamati (untuk mengidentifikasi atau menemukan masalah), merumuskan masalah, mengajukan atau merumuskan hipotesis, mengumpulkan data dengan berbagai </w:t>
       </w:r>
       <w:r>
         <w:rPr>
@@ -9499,12 +10094,14 @@
         <w:lastRenderedPageBreak/>
         <w:t xml:space="preserve">sistem dan berjalan dengan lingkungan yang diinginkan. Pengujian sistem sering dikaitkan dengan pencarian bug, tidak </w:t>
       </w:r>
+      <w:proofErr w:type="spellStart"/>
       <w:r>
         <w:rPr>
           <w:lang w:val="en-US"/>
         </w:rPr>
         <w:t>sempurnanya</w:t>
       </w:r>
+      <w:proofErr w:type="spellEnd"/>
       <w:r>
         <w:rPr>
           <w:lang w:val="en-US"/>
@@ -9719,7 +10316,27 @@
           <w:szCs w:val="24"/>
           <w:lang w:val="en-US"/>
         </w:rPr>
-        <w:t xml:space="preserve">mengukur ketergunaan dengan membandingkan waktu yang digunakan dalam mempelajari </w:t>
+        <w:t xml:space="preserve">mengukur </w:t>
+      </w:r>
+      <w:proofErr w:type="spellStart"/>
+      <w:r>
+        <w:rPr>
+          <w:rFonts w:asciiTheme="majorBidi" w:hAnsiTheme="majorBidi" w:cstheme="majorBidi"/>
+          <w:sz w:val="24"/>
+          <w:szCs w:val="24"/>
+          <w:lang w:val="en-US"/>
+        </w:rPr>
+        <w:t>ketergunaan</w:t>
+      </w:r>
+      <w:proofErr w:type="spellEnd"/>
+      <w:r>
+        <w:rPr>
+          <w:rFonts w:asciiTheme="majorBidi" w:hAnsiTheme="majorBidi" w:cstheme="majorBidi"/>
+          <w:sz w:val="24"/>
+          <w:szCs w:val="24"/>
+          <w:lang w:val="en-US"/>
+        </w:rPr>
+        <w:t xml:space="preserve"> dengan membandingkan waktu yang digunakan dalam mempelajari </w:t>
       </w:r>
       <w:r>
         <w:rPr>
@@ -9761,8 +10378,29 @@
           <w:szCs w:val="24"/>
           <w:lang w:val="en-US"/>
         </w:rPr>
-        <w:t xml:space="preserve"> b. </w:t>
-      </w:r>
+        <w:t xml:space="preserve"> </w:t>
+      </w:r>
+      <w:proofErr w:type="spellStart"/>
+      <w:r>
+        <w:rPr>
+          <w:rFonts w:asciiTheme="majorBidi" w:hAnsiTheme="majorBidi" w:cstheme="majorBidi"/>
+          <w:sz w:val="24"/>
+          <w:szCs w:val="24"/>
+          <w:lang w:val="en-US"/>
+        </w:rPr>
+        <w:t>b.</w:t>
+      </w:r>
+      <w:proofErr w:type="spellEnd"/>
+      <w:r>
+        <w:rPr>
+          <w:rFonts w:asciiTheme="majorBidi" w:hAnsiTheme="majorBidi" w:cstheme="majorBidi"/>
+          <w:sz w:val="24"/>
+          <w:szCs w:val="24"/>
+          <w:lang w:val="en-US"/>
+        </w:rPr>
+        <w:t xml:space="preserve"> </w:t>
+      </w:r>
+      <w:proofErr w:type="spellStart"/>
       <w:r>
         <w:rPr>
           <w:rFonts w:asciiTheme="majorBidi" w:hAnsiTheme="majorBidi" w:cstheme="majorBidi"/>
@@ -9774,6 +10412,7 @@
         </w:rPr>
         <w:t>Easy</w:t>
       </w:r>
+      <w:proofErr w:type="spellEnd"/>
       <w:r>
         <w:rPr>
           <w:rFonts w:asciiTheme="majorBidi" w:hAnsiTheme="majorBidi" w:cstheme="majorBidi"/>
@@ -9962,19 +10601,21 @@
         <w:gridCol w:w="346"/>
         <w:gridCol w:w="347"/>
         <w:gridCol w:w="362"/>
-        <w:gridCol w:w="349"/>
+        <w:gridCol w:w="340"/>
         <w:gridCol w:w="349"/>
         <w:gridCol w:w="349"/>
         <w:gridCol w:w="362"/>
-        <w:gridCol w:w="349"/>
+        <w:gridCol w:w="9"/>
+        <w:gridCol w:w="340"/>
         <w:gridCol w:w="349"/>
         <w:gridCol w:w="349"/>
         <w:gridCol w:w="351"/>
-        <w:gridCol w:w="348"/>
+        <w:gridCol w:w="9"/>
+        <w:gridCol w:w="339"/>
         <w:gridCol w:w="341"/>
         <w:gridCol w:w="356"/>
         <w:gridCol w:w="325"/>
-        <w:gridCol w:w="26"/>
+        <w:gridCol w:w="35"/>
       </w:tblGrid>
       <w:tr>
         <w:trPr>
@@ -9982,7 +10623,7 @@
         </w:trPr>
         <w:tc>
           <w:tcPr>
-            <w:tcW w:w="2105" w:type="dxa"/>
+            <w:tcW w:w="2099" w:type="dxa"/>
             <w:vMerge w:val="restart"/>
             <w:tcBorders>
               <w:top w:val="single" w:sz="4" w:space="0" w:color="auto"/>
@@ -10020,8 +10661,8 @@
         </w:tc>
         <w:tc>
           <w:tcPr>
-            <w:tcW w:w="5597" w:type="dxa"/>
-            <w:gridSpan w:val="17"/>
+            <w:tcW w:w="5603" w:type="dxa"/>
+            <w:gridSpan w:val="19"/>
             <w:tcBorders>
               <w:top w:val="single" w:sz="4" w:space="0" w:color="auto"/>
               <w:right w:val="single" w:sz="4" w:space="0" w:color="auto"/>
@@ -10062,7 +10703,7 @@
         </w:trPr>
         <w:tc>
           <w:tcPr>
-            <w:tcW w:w="2105" w:type="dxa"/>
+            <w:tcW w:w="2099" w:type="dxa"/>
             <w:vMerge/>
             <w:vAlign w:val="center"/>
             <w:hideMark/>
@@ -10085,7 +10726,7 @@
         </w:tc>
         <w:tc>
           <w:tcPr>
-            <w:tcW w:w="1403" w:type="dxa"/>
+            <w:tcW w:w="1400" w:type="dxa"/>
             <w:gridSpan w:val="4"/>
             <w:noWrap/>
             <w:vAlign w:val="center"/>
@@ -10120,7 +10761,7 @@
         <w:tc>
           <w:tcPr>
             <w:tcW w:w="1409" w:type="dxa"/>
-            <w:gridSpan w:val="4"/>
+            <w:gridSpan w:val="5"/>
             <w:noWrap/>
             <w:vAlign w:val="center"/>
             <w:hideMark/>
@@ -10154,7 +10795,7 @@
         <w:tc>
           <w:tcPr>
             <w:tcW w:w="1398" w:type="dxa"/>
-            <w:gridSpan w:val="4"/>
+            <w:gridSpan w:val="5"/>
             <w:noWrap/>
             <w:vAlign w:val="center"/>
             <w:hideMark/>
@@ -10186,7 +10827,7 @@
         </w:tc>
         <w:tc>
           <w:tcPr>
-            <w:tcW w:w="1385" w:type="dxa"/>
+            <w:tcW w:w="1396" w:type="dxa"/>
             <w:gridSpan w:val="5"/>
             <w:tcBorders>
               <w:top w:val="single" w:sz="4" w:space="0" w:color="auto"/>
@@ -10226,12 +10867,12 @@
       <w:tr>
         <w:trPr>
           <w:gridAfter w:val="1"/>
-          <w:wAfter w:w="26" w:type="dxa"/>
+          <w:wAfter w:w="35" w:type="dxa"/>
           <w:trHeight w:val="18"/>
         </w:trPr>
         <w:tc>
           <w:tcPr>
-            <w:tcW w:w="2105" w:type="dxa"/>
+            <w:tcW w:w="2099" w:type="dxa"/>
             <w:noWrap/>
             <w:vAlign w:val="center"/>
             <w:hideMark/>
@@ -10287,7 +10928,7 @@
         </w:tc>
         <w:tc>
           <w:tcPr>
-            <w:tcW w:w="346" w:type="dxa"/>
+            <w:tcW w:w="345" w:type="dxa"/>
             <w:shd w:val="clear" w:color="auto" w:fill="auto"/>
             <w:noWrap/>
             <w:vAlign w:val="center"/>
@@ -10303,6 +10944,30 @@
               <w:jc w:val="center"/>
               <w:rPr>
                 <w:color w:val="B4C6E7" w:themeColor="accent1" w:themeTint="66"/>
+                <w:sz w:val="24"/>
+                <w:szCs w:val="24"/>
+              </w:rPr>
+            </w:pPr>
+          </w:p>
+        </w:tc>
+        <w:tc>
+          <w:tcPr>
+            <w:tcW w:w="346" w:type="dxa"/>
+            <w:shd w:val="clear" w:color="auto" w:fill="C45911" w:themeFill="accent2" w:themeFillShade="BF"/>
+            <w:noWrap/>
+            <w:vAlign w:val="center"/>
+            <w:hideMark/>
+          </w:tcPr>
+          <w:p>
+            <w:pPr>
+              <w:tabs>
+                <w:tab w:val="left" w:pos="360"/>
+              </w:tabs>
+              <w:spacing w:line="480" w:lineRule="auto"/>
+              <w:ind w:left="360" w:hanging="360"/>
+              <w:jc w:val="center"/>
+              <w:rPr>
+                <w:color w:val="000000"/>
                 <w:sz w:val="24"/>
                 <w:szCs w:val="24"/>
               </w:rPr>
@@ -10335,8 +11000,8 @@
         </w:tc>
         <w:tc>
           <w:tcPr>
-            <w:tcW w:w="348" w:type="dxa"/>
-            <w:shd w:val="clear" w:color="auto" w:fill="C45911" w:themeFill="accent2" w:themeFillShade="BF"/>
+            <w:tcW w:w="362" w:type="dxa"/>
+            <w:shd w:val="clear" w:color="auto" w:fill="auto"/>
             <w:noWrap/>
             <w:vAlign w:val="center"/>
             <w:hideMark/>
@@ -10359,7 +11024,7 @@
         </w:tc>
         <w:tc>
           <w:tcPr>
-            <w:tcW w:w="359" w:type="dxa"/>
+            <w:tcW w:w="340" w:type="dxa"/>
             <w:shd w:val="clear" w:color="auto" w:fill="auto"/>
             <w:noWrap/>
             <w:vAlign w:val="center"/>
@@ -10431,7 +11096,7 @@
         </w:tc>
         <w:tc>
           <w:tcPr>
-            <w:tcW w:w="349" w:type="dxa"/>
+            <w:tcW w:w="362" w:type="dxa"/>
             <w:shd w:val="clear" w:color="auto" w:fill="auto"/>
             <w:noWrap/>
             <w:vAlign w:val="center"/>
@@ -10455,7 +11120,8 @@
         </w:tc>
         <w:tc>
           <w:tcPr>
-            <w:tcW w:w="359" w:type="dxa"/>
+            <w:tcW w:w="349" w:type="dxa"/>
+            <w:gridSpan w:val="2"/>
             <w:shd w:val="clear" w:color="auto" w:fill="auto"/>
             <w:noWrap/>
             <w:vAlign w:val="center"/>
@@ -10527,7 +11193,7 @@
         </w:tc>
         <w:tc>
           <w:tcPr>
-            <w:tcW w:w="349" w:type="dxa"/>
+            <w:tcW w:w="351" w:type="dxa"/>
             <w:shd w:val="clear" w:color="auto" w:fill="auto"/>
             <w:noWrap/>
             <w:vAlign w:val="center"/>
@@ -10552,30 +11218,7 @@
         <w:tc>
           <w:tcPr>
             <w:tcW w:w="348" w:type="dxa"/>
-            <w:shd w:val="clear" w:color="auto" w:fill="auto"/>
-            <w:noWrap/>
-            <w:vAlign w:val="center"/>
-            <w:hideMark/>
-          </w:tcPr>
-          <w:p>
-            <w:pPr>
-              <w:tabs>
-                <w:tab w:val="left" w:pos="360"/>
-              </w:tabs>
-              <w:spacing w:line="480" w:lineRule="auto"/>
-              <w:ind w:left="360" w:hanging="360"/>
-              <w:jc w:val="center"/>
-              <w:rPr>
-                <w:color w:val="000000"/>
-                <w:sz w:val="24"/>
-                <w:szCs w:val="24"/>
-              </w:rPr>
-            </w:pPr>
-          </w:p>
-        </w:tc>
-        <w:tc>
-          <w:tcPr>
-            <w:tcW w:w="348" w:type="dxa"/>
+            <w:gridSpan w:val="2"/>
             <w:tcBorders>
               <w:top w:val="single" w:sz="4" w:space="0" w:color="auto"/>
               <w:bottom w:val="single" w:sz="4" w:space="0" w:color="auto"/>
@@ -10681,12 +11324,12 @@
       <w:tr>
         <w:trPr>
           <w:gridAfter w:val="1"/>
-          <w:wAfter w:w="26" w:type="dxa"/>
+          <w:wAfter w:w="35" w:type="dxa"/>
           <w:trHeight w:val="18"/>
         </w:trPr>
         <w:tc>
           <w:tcPr>
-            <w:tcW w:w="2105" w:type="dxa"/>
+            <w:tcW w:w="2099" w:type="dxa"/>
             <w:noWrap/>
             <w:vAlign w:val="center"/>
             <w:hideMark/>
@@ -10727,7 +11370,31 @@
         </w:tc>
         <w:tc>
           <w:tcPr>
+            <w:tcW w:w="345" w:type="dxa"/>
+            <w:noWrap/>
+            <w:vAlign w:val="center"/>
+            <w:hideMark/>
+          </w:tcPr>
+          <w:p>
+            <w:pPr>
+              <w:tabs>
+                <w:tab w:val="left" w:pos="360"/>
+              </w:tabs>
+              <w:spacing w:line="480" w:lineRule="auto"/>
+              <w:ind w:left="360" w:hanging="360"/>
+              <w:jc w:val="center"/>
+              <w:rPr>
+                <w:color w:val="000000"/>
+                <w:sz w:val="24"/>
+                <w:szCs w:val="24"/>
+              </w:rPr>
+            </w:pPr>
+          </w:p>
+        </w:tc>
+        <w:tc>
+          <w:tcPr>
             <w:tcW w:w="346" w:type="dxa"/>
+            <w:shd w:val="clear" w:color="auto" w:fill="auto"/>
             <w:noWrap/>
             <w:vAlign w:val="center"/>
             <w:hideMark/>
@@ -10751,30 +11418,6 @@
         <w:tc>
           <w:tcPr>
             <w:tcW w:w="347" w:type="dxa"/>
-            <w:shd w:val="clear" w:color="auto" w:fill="auto"/>
-            <w:noWrap/>
-            <w:vAlign w:val="center"/>
-            <w:hideMark/>
-          </w:tcPr>
-          <w:p>
-            <w:pPr>
-              <w:tabs>
-                <w:tab w:val="left" w:pos="360"/>
-              </w:tabs>
-              <w:spacing w:line="480" w:lineRule="auto"/>
-              <w:ind w:left="360" w:hanging="360"/>
-              <w:jc w:val="center"/>
-              <w:rPr>
-                <w:color w:val="000000"/>
-                <w:sz w:val="24"/>
-                <w:szCs w:val="24"/>
-              </w:rPr>
-            </w:pPr>
-          </w:p>
-        </w:tc>
-        <w:tc>
-          <w:tcPr>
-            <w:tcW w:w="348" w:type="dxa"/>
             <w:shd w:val="clear" w:color="auto" w:fill="C45911" w:themeFill="accent2" w:themeFillShade="BF"/>
             <w:noWrap/>
             <w:vAlign w:val="center"/>
@@ -10798,7 +11441,7 @@
         </w:tc>
         <w:tc>
           <w:tcPr>
-            <w:tcW w:w="359" w:type="dxa"/>
+            <w:tcW w:w="362" w:type="dxa"/>
             <w:shd w:val="clear" w:color="auto" w:fill="C45911" w:themeFill="accent2" w:themeFillShade="BF"/>
             <w:noWrap/>
             <w:vAlign w:val="center"/>
@@ -10822,7 +11465,7 @@
         </w:tc>
         <w:tc>
           <w:tcPr>
-            <w:tcW w:w="349" w:type="dxa"/>
+            <w:tcW w:w="340" w:type="dxa"/>
             <w:shd w:val="clear" w:color="auto" w:fill="auto"/>
             <w:noWrap/>
             <w:vAlign w:val="center"/>
@@ -10894,7 +11537,32 @@
         </w:tc>
         <w:tc>
           <w:tcPr>
-            <w:tcW w:w="359" w:type="dxa"/>
+            <w:tcW w:w="362" w:type="dxa"/>
+            <w:shd w:val="clear" w:color="auto" w:fill="auto"/>
+            <w:noWrap/>
+            <w:vAlign w:val="center"/>
+            <w:hideMark/>
+          </w:tcPr>
+          <w:p>
+            <w:pPr>
+              <w:tabs>
+                <w:tab w:val="left" w:pos="360"/>
+              </w:tabs>
+              <w:spacing w:line="480" w:lineRule="auto"/>
+              <w:ind w:left="360" w:hanging="360"/>
+              <w:jc w:val="center"/>
+              <w:rPr>
+                <w:color w:val="000000"/>
+                <w:sz w:val="24"/>
+                <w:szCs w:val="24"/>
+              </w:rPr>
+            </w:pPr>
+          </w:p>
+        </w:tc>
+        <w:tc>
+          <w:tcPr>
+            <w:tcW w:w="349" w:type="dxa"/>
+            <w:gridSpan w:val="2"/>
             <w:shd w:val="clear" w:color="auto" w:fill="auto"/>
             <w:noWrap/>
             <w:vAlign w:val="center"/>
@@ -10966,7 +11634,7 @@
         </w:tc>
         <w:tc>
           <w:tcPr>
-            <w:tcW w:w="349" w:type="dxa"/>
+            <w:tcW w:w="351" w:type="dxa"/>
             <w:shd w:val="clear" w:color="auto" w:fill="auto"/>
             <w:noWrap/>
             <w:vAlign w:val="center"/>
@@ -10991,30 +11659,7 @@
         <w:tc>
           <w:tcPr>
             <w:tcW w:w="348" w:type="dxa"/>
-            <w:shd w:val="clear" w:color="auto" w:fill="auto"/>
-            <w:noWrap/>
-            <w:vAlign w:val="center"/>
-            <w:hideMark/>
-          </w:tcPr>
-          <w:p>
-            <w:pPr>
-              <w:tabs>
-                <w:tab w:val="left" w:pos="360"/>
-              </w:tabs>
-              <w:spacing w:line="480" w:lineRule="auto"/>
-              <w:ind w:left="360" w:hanging="360"/>
-              <w:jc w:val="center"/>
-              <w:rPr>
-                <w:color w:val="000000"/>
-                <w:sz w:val="24"/>
-                <w:szCs w:val="24"/>
-              </w:rPr>
-            </w:pPr>
-          </w:p>
-        </w:tc>
-        <w:tc>
-          <w:tcPr>
-            <w:tcW w:w="348" w:type="dxa"/>
+            <w:gridSpan w:val="2"/>
             <w:tcBorders>
               <w:top w:val="single" w:sz="4" w:space="0" w:color="auto"/>
               <w:bottom w:val="single" w:sz="4" w:space="0" w:color="auto"/>
@@ -11120,12 +11765,12 @@
       <w:tr>
         <w:trPr>
           <w:gridAfter w:val="1"/>
-          <w:wAfter w:w="26" w:type="dxa"/>
+          <w:wAfter w:w="35" w:type="dxa"/>
           <w:trHeight w:val="18"/>
         </w:trPr>
         <w:tc>
           <w:tcPr>
-            <w:tcW w:w="2105" w:type="dxa"/>
+            <w:tcW w:w="2099" w:type="dxa"/>
             <w:noWrap/>
             <w:vAlign w:val="center"/>
           </w:tcPr>
@@ -11155,6 +11800,28 @@
         </w:tc>
         <w:tc>
           <w:tcPr>
+            <w:tcW w:w="345" w:type="dxa"/>
+            <w:noWrap/>
+            <w:vAlign w:val="center"/>
+          </w:tcPr>
+          <w:p>
+            <w:pPr>
+              <w:tabs>
+                <w:tab w:val="left" w:pos="360"/>
+              </w:tabs>
+              <w:spacing w:line="480" w:lineRule="auto"/>
+              <w:ind w:left="360" w:hanging="360"/>
+              <w:jc w:val="center"/>
+              <w:rPr>
+                <w:color w:val="000000"/>
+                <w:sz w:val="24"/>
+                <w:szCs w:val="24"/>
+              </w:rPr>
+            </w:pPr>
+          </w:p>
+        </w:tc>
+        <w:tc>
+          <w:tcPr>
             <w:tcW w:w="346" w:type="dxa"/>
             <w:noWrap/>
             <w:vAlign w:val="center"/>
@@ -11178,28 +11845,6 @@
         <w:tc>
           <w:tcPr>
             <w:tcW w:w="347" w:type="dxa"/>
-            <w:noWrap/>
-            <w:vAlign w:val="center"/>
-          </w:tcPr>
-          <w:p>
-            <w:pPr>
-              <w:tabs>
-                <w:tab w:val="left" w:pos="360"/>
-              </w:tabs>
-              <w:spacing w:line="480" w:lineRule="auto"/>
-              <w:ind w:left="360" w:hanging="360"/>
-              <w:jc w:val="center"/>
-              <w:rPr>
-                <w:color w:val="000000"/>
-                <w:sz w:val="24"/>
-                <w:szCs w:val="24"/>
-              </w:rPr>
-            </w:pPr>
-          </w:p>
-        </w:tc>
-        <w:tc>
-          <w:tcPr>
-            <w:tcW w:w="348" w:type="dxa"/>
             <w:shd w:val="clear" w:color="auto" w:fill="auto"/>
             <w:noWrap/>
             <w:vAlign w:val="center"/>
@@ -11222,7 +11867,7 @@
         </w:tc>
         <w:tc>
           <w:tcPr>
-            <w:tcW w:w="359" w:type="dxa"/>
+            <w:tcW w:w="362" w:type="dxa"/>
             <w:shd w:val="clear" w:color="auto" w:fill="C45911" w:themeFill="accent2" w:themeFillShade="BF"/>
             <w:noWrap/>
             <w:vAlign w:val="center"/>
@@ -11245,30 +11890,7 @@
         </w:tc>
         <w:tc>
           <w:tcPr>
-            <w:tcW w:w="349" w:type="dxa"/>
-            <w:shd w:val="clear" w:color="auto" w:fill="C45911" w:themeFill="accent2" w:themeFillShade="BF"/>
-            <w:noWrap/>
-            <w:vAlign w:val="center"/>
-          </w:tcPr>
-          <w:p>
-            <w:pPr>
-              <w:tabs>
-                <w:tab w:val="left" w:pos="360"/>
-              </w:tabs>
-              <w:spacing w:line="480" w:lineRule="auto"/>
-              <w:ind w:left="360" w:hanging="360"/>
-              <w:jc w:val="center"/>
-              <w:rPr>
-                <w:color w:val="000000"/>
-                <w:sz w:val="24"/>
-                <w:szCs w:val="24"/>
-              </w:rPr>
-            </w:pPr>
-          </w:p>
-        </w:tc>
-        <w:tc>
-          <w:tcPr>
-            <w:tcW w:w="349" w:type="dxa"/>
+            <w:tcW w:w="340" w:type="dxa"/>
             <w:shd w:val="clear" w:color="auto" w:fill="C45911" w:themeFill="accent2" w:themeFillShade="BF"/>
             <w:noWrap/>
             <w:vAlign w:val="center"/>
@@ -11314,7 +11936,54 @@
         </w:tc>
         <w:tc>
           <w:tcPr>
-            <w:tcW w:w="359" w:type="dxa"/>
+            <w:tcW w:w="349" w:type="dxa"/>
+            <w:shd w:val="clear" w:color="auto" w:fill="auto"/>
+            <w:noWrap/>
+            <w:vAlign w:val="center"/>
+          </w:tcPr>
+          <w:p>
+            <w:pPr>
+              <w:tabs>
+                <w:tab w:val="left" w:pos="360"/>
+              </w:tabs>
+              <w:spacing w:line="480" w:lineRule="auto"/>
+              <w:ind w:left="360" w:hanging="360"/>
+              <w:jc w:val="center"/>
+              <w:rPr>
+                <w:color w:val="000000"/>
+                <w:sz w:val="24"/>
+                <w:szCs w:val="24"/>
+              </w:rPr>
+            </w:pPr>
+          </w:p>
+        </w:tc>
+        <w:tc>
+          <w:tcPr>
+            <w:tcW w:w="362" w:type="dxa"/>
+            <w:shd w:val="clear" w:color="auto" w:fill="auto"/>
+            <w:noWrap/>
+            <w:vAlign w:val="center"/>
+          </w:tcPr>
+          <w:p>
+            <w:pPr>
+              <w:tabs>
+                <w:tab w:val="left" w:pos="360"/>
+              </w:tabs>
+              <w:spacing w:line="480" w:lineRule="auto"/>
+              <w:ind w:left="360" w:hanging="360"/>
+              <w:jc w:val="center"/>
+              <w:rPr>
+                <w:color w:val="000000"/>
+                <w:sz w:val="24"/>
+                <w:szCs w:val="24"/>
+              </w:rPr>
+            </w:pPr>
+          </w:p>
+        </w:tc>
+        <w:tc>
+          <w:tcPr>
+            <w:tcW w:w="349" w:type="dxa"/>
+            <w:gridSpan w:val="2"/>
             <w:shd w:val="clear" w:color="auto" w:fill="auto"/>
             <w:noWrap/>
             <w:vAlign w:val="center"/>
@@ -11383,7 +12052,7 @@
         </w:tc>
         <w:tc>
           <w:tcPr>
-            <w:tcW w:w="349" w:type="dxa"/>
+            <w:tcW w:w="351" w:type="dxa"/>
             <w:shd w:val="clear" w:color="auto" w:fill="auto"/>
             <w:noWrap/>
             <w:vAlign w:val="center"/>
@@ -11407,29 +12076,7 @@
         <w:tc>
           <w:tcPr>
             <w:tcW w:w="348" w:type="dxa"/>
-            <w:shd w:val="clear" w:color="auto" w:fill="auto"/>
-            <w:noWrap/>
-            <w:vAlign w:val="center"/>
-          </w:tcPr>
-          <w:p>
-            <w:pPr>
-              <w:tabs>
-                <w:tab w:val="left" w:pos="360"/>
-              </w:tabs>
-              <w:spacing w:line="480" w:lineRule="auto"/>
-              <w:ind w:left="360" w:hanging="360"/>
-              <w:jc w:val="center"/>
-              <w:rPr>
-                <w:color w:val="000000"/>
-                <w:sz w:val="24"/>
-                <w:szCs w:val="24"/>
-              </w:rPr>
-            </w:pPr>
-          </w:p>
-        </w:tc>
-        <w:tc>
-          <w:tcPr>
-            <w:tcW w:w="348" w:type="dxa"/>
+            <w:gridSpan w:val="2"/>
             <w:tcBorders>
               <w:top w:val="single" w:sz="4" w:space="0" w:color="auto"/>
               <w:bottom w:val="single" w:sz="4" w:space="0" w:color="auto"/>
@@ -11535,12 +12182,12 @@
       <w:tr>
         <w:trPr>
           <w:gridAfter w:val="1"/>
-          <w:wAfter w:w="26" w:type="dxa"/>
+          <w:wAfter w:w="35" w:type="dxa"/>
           <w:trHeight w:val="18"/>
         </w:trPr>
         <w:tc>
           <w:tcPr>
-            <w:tcW w:w="2105" w:type="dxa"/>
+            <w:tcW w:w="2099" w:type="dxa"/>
             <w:noWrap/>
             <w:vAlign w:val="center"/>
           </w:tcPr>
@@ -11565,6 +12212,29 @@
               </w:rPr>
               <w:t>Plan</w:t>
             </w:r>
+          </w:p>
+        </w:tc>
+        <w:tc>
+          <w:tcPr>
+            <w:tcW w:w="345" w:type="dxa"/>
+            <w:noWrap/>
+            <w:vAlign w:val="center"/>
+            <w:hideMark/>
+          </w:tcPr>
+          <w:p>
+            <w:pPr>
+              <w:tabs>
+                <w:tab w:val="left" w:pos="360"/>
+              </w:tabs>
+              <w:spacing w:line="480" w:lineRule="auto"/>
+              <w:ind w:left="360" w:hanging="360"/>
+              <w:jc w:val="center"/>
+              <w:rPr>
+                <w:color w:val="000000"/>
+                <w:sz w:val="24"/>
+                <w:szCs w:val="24"/>
+              </w:rPr>
+            </w:pPr>
           </w:p>
         </w:tc>
         <w:tc>
@@ -11615,7 +12285,8 @@
         </w:tc>
         <w:tc>
           <w:tcPr>
-            <w:tcW w:w="348" w:type="dxa"/>
+            <w:tcW w:w="362" w:type="dxa"/>
+            <w:shd w:val="clear" w:color="auto" w:fill="auto"/>
             <w:noWrap/>
             <w:vAlign w:val="center"/>
             <w:hideMark/>
@@ -11638,7 +12309,104 @@
         </w:tc>
         <w:tc>
           <w:tcPr>
-            <w:tcW w:w="359" w:type="dxa"/>
+            <w:tcW w:w="340" w:type="dxa"/>
+            <w:shd w:val="clear" w:color="auto" w:fill="C45911" w:themeFill="accent2" w:themeFillShade="BF"/>
+            <w:noWrap/>
+            <w:vAlign w:val="center"/>
+            <w:hideMark/>
+          </w:tcPr>
+          <w:p>
+            <w:pPr>
+              <w:tabs>
+                <w:tab w:val="left" w:pos="360"/>
+              </w:tabs>
+              <w:spacing w:line="480" w:lineRule="auto"/>
+              <w:ind w:left="360" w:hanging="360"/>
+              <w:jc w:val="center"/>
+              <w:rPr>
+                <w:color w:val="000000"/>
+                <w:sz w:val="24"/>
+                <w:szCs w:val="24"/>
+              </w:rPr>
+            </w:pPr>
+          </w:p>
+        </w:tc>
+        <w:tc>
+          <w:tcPr>
+            <w:tcW w:w="349" w:type="dxa"/>
+            <w:shd w:val="clear" w:color="auto" w:fill="C45911" w:themeFill="accent2" w:themeFillShade="BF"/>
+            <w:noWrap/>
+            <w:vAlign w:val="center"/>
+            <w:hideMark/>
+          </w:tcPr>
+          <w:p>
+            <w:pPr>
+              <w:tabs>
+                <w:tab w:val="left" w:pos="360"/>
+              </w:tabs>
+              <w:spacing w:line="480" w:lineRule="auto"/>
+              <w:ind w:left="360" w:hanging="360"/>
+              <w:jc w:val="center"/>
+              <w:rPr>
+                <w:color w:val="000000"/>
+                <w:sz w:val="24"/>
+                <w:szCs w:val="24"/>
+              </w:rPr>
+            </w:pPr>
+          </w:p>
+        </w:tc>
+        <w:tc>
+          <w:tcPr>
+            <w:tcW w:w="349" w:type="dxa"/>
+            <w:shd w:val="clear" w:color="auto" w:fill="auto"/>
+            <w:noWrap/>
+            <w:vAlign w:val="center"/>
+            <w:hideMark/>
+          </w:tcPr>
+          <w:p>
+            <w:pPr>
+              <w:tabs>
+                <w:tab w:val="left" w:pos="360"/>
+              </w:tabs>
+              <w:spacing w:line="480" w:lineRule="auto"/>
+              <w:ind w:left="360" w:hanging="360"/>
+              <w:jc w:val="center"/>
+              <w:rPr>
+                <w:color w:val="000000"/>
+                <w:sz w:val="24"/>
+                <w:szCs w:val="24"/>
+              </w:rPr>
+            </w:pPr>
+          </w:p>
+        </w:tc>
+        <w:tc>
+          <w:tcPr>
+            <w:tcW w:w="362" w:type="dxa"/>
+            <w:shd w:val="clear" w:color="auto" w:fill="auto"/>
+            <w:noWrap/>
+            <w:vAlign w:val="center"/>
+            <w:hideMark/>
+          </w:tcPr>
+          <w:p>
+            <w:pPr>
+              <w:tabs>
+                <w:tab w:val="left" w:pos="360"/>
+              </w:tabs>
+              <w:spacing w:line="480" w:lineRule="auto"/>
+              <w:ind w:left="360" w:hanging="360"/>
+              <w:jc w:val="center"/>
+              <w:rPr>
+                <w:color w:val="000000"/>
+                <w:sz w:val="24"/>
+                <w:szCs w:val="24"/>
+              </w:rPr>
+            </w:pPr>
+          </w:p>
+        </w:tc>
+        <w:tc>
+          <w:tcPr>
+            <w:tcW w:w="349" w:type="dxa"/>
+            <w:gridSpan w:val="2"/>
             <w:shd w:val="clear" w:color="auto" w:fill="auto"/>
             <w:noWrap/>
             <w:vAlign w:val="center"/>
@@ -11687,7 +12455,7 @@
         <w:tc>
           <w:tcPr>
             <w:tcW w:w="349" w:type="dxa"/>
-            <w:shd w:val="clear" w:color="auto" w:fill="C45911" w:themeFill="accent2" w:themeFillShade="BF"/>
+            <w:shd w:val="clear" w:color="auto" w:fill="auto"/>
             <w:noWrap/>
             <w:vAlign w:val="center"/>
             <w:hideMark/>
@@ -11710,127 +12478,7 @@
         </w:tc>
         <w:tc>
           <w:tcPr>
-            <w:tcW w:w="349" w:type="dxa"/>
-            <w:shd w:val="clear" w:color="auto" w:fill="C45911" w:themeFill="accent2" w:themeFillShade="BF"/>
-            <w:noWrap/>
-            <w:vAlign w:val="center"/>
-            <w:hideMark/>
-          </w:tcPr>
-          <w:p>
-            <w:pPr>
-              <w:tabs>
-                <w:tab w:val="left" w:pos="360"/>
-              </w:tabs>
-              <w:spacing w:line="480" w:lineRule="auto"/>
-              <w:ind w:left="360" w:hanging="360"/>
-              <w:jc w:val="center"/>
-              <w:rPr>
-                <w:color w:val="000000"/>
-                <w:sz w:val="24"/>
-                <w:szCs w:val="24"/>
-              </w:rPr>
-            </w:pPr>
-          </w:p>
-        </w:tc>
-        <w:tc>
-          <w:tcPr>
-            <w:tcW w:w="359" w:type="dxa"/>
-            <w:shd w:val="clear" w:color="auto" w:fill="C45911" w:themeFill="accent2" w:themeFillShade="BF"/>
-            <w:noWrap/>
-            <w:vAlign w:val="center"/>
-            <w:hideMark/>
-          </w:tcPr>
-          <w:p>
-            <w:pPr>
-              <w:tabs>
-                <w:tab w:val="left" w:pos="360"/>
-              </w:tabs>
-              <w:spacing w:line="480" w:lineRule="auto"/>
-              <w:ind w:left="360" w:hanging="360"/>
-              <w:jc w:val="center"/>
-              <w:rPr>
-                <w:color w:val="000000"/>
-                <w:sz w:val="24"/>
-                <w:szCs w:val="24"/>
-              </w:rPr>
-            </w:pPr>
-          </w:p>
-        </w:tc>
-        <w:tc>
-          <w:tcPr>
-            <w:tcW w:w="349" w:type="dxa"/>
-            <w:shd w:val="clear" w:color="auto" w:fill="C45911" w:themeFill="accent2" w:themeFillShade="BF"/>
-            <w:noWrap/>
-            <w:vAlign w:val="center"/>
-            <w:hideMark/>
-          </w:tcPr>
-          <w:p>
-            <w:pPr>
-              <w:tabs>
-                <w:tab w:val="left" w:pos="360"/>
-              </w:tabs>
-              <w:spacing w:line="480" w:lineRule="auto"/>
-              <w:ind w:left="360" w:hanging="360"/>
-              <w:jc w:val="center"/>
-              <w:rPr>
-                <w:color w:val="000000"/>
-                <w:sz w:val="24"/>
-                <w:szCs w:val="24"/>
-              </w:rPr>
-            </w:pPr>
-          </w:p>
-        </w:tc>
-        <w:tc>
-          <w:tcPr>
-            <w:tcW w:w="349" w:type="dxa"/>
-            <w:shd w:val="clear" w:color="auto" w:fill="C45911" w:themeFill="accent2" w:themeFillShade="BF"/>
-            <w:noWrap/>
-            <w:vAlign w:val="center"/>
-            <w:hideMark/>
-          </w:tcPr>
-          <w:p>
-            <w:pPr>
-              <w:tabs>
-                <w:tab w:val="left" w:pos="360"/>
-              </w:tabs>
-              <w:spacing w:line="480" w:lineRule="auto"/>
-              <w:ind w:left="360" w:hanging="360"/>
-              <w:jc w:val="center"/>
-              <w:rPr>
-                <w:color w:val="000000"/>
-                <w:sz w:val="24"/>
-                <w:szCs w:val="24"/>
-              </w:rPr>
-            </w:pPr>
-          </w:p>
-        </w:tc>
-        <w:tc>
-          <w:tcPr>
-            <w:tcW w:w="349" w:type="dxa"/>
-            <w:shd w:val="clear" w:color="auto" w:fill="C45911" w:themeFill="accent2" w:themeFillShade="BF"/>
-            <w:noWrap/>
-            <w:vAlign w:val="center"/>
-            <w:hideMark/>
-          </w:tcPr>
-          <w:p>
-            <w:pPr>
-              <w:tabs>
-                <w:tab w:val="left" w:pos="360"/>
-              </w:tabs>
-              <w:spacing w:line="480" w:lineRule="auto"/>
-              <w:ind w:left="360" w:hanging="360"/>
-              <w:jc w:val="center"/>
-              <w:rPr>
-                <w:color w:val="000000"/>
-                <w:sz w:val="24"/>
-                <w:szCs w:val="24"/>
-              </w:rPr>
-            </w:pPr>
-          </w:p>
-        </w:tc>
-        <w:tc>
-          <w:tcPr>
-            <w:tcW w:w="348" w:type="dxa"/>
+            <w:tcW w:w="351" w:type="dxa"/>
             <w:tcBorders>
               <w:bottom w:val="single" w:sz="4" w:space="0" w:color="auto"/>
             </w:tcBorders>
@@ -11858,6 +12506,7 @@
         <w:tc>
           <w:tcPr>
             <w:tcW w:w="348" w:type="dxa"/>
+            <w:gridSpan w:val="2"/>
             <w:tcBorders>
               <w:top w:val="single" w:sz="4" w:space="0" w:color="auto"/>
               <w:bottom w:val="single" w:sz="4" w:space="0" w:color="auto"/>
@@ -11967,12 +12616,12 @@
       <w:tr>
         <w:trPr>
           <w:gridAfter w:val="1"/>
-          <w:wAfter w:w="26" w:type="dxa"/>
+          <w:wAfter w:w="35" w:type="dxa"/>
           <w:trHeight w:val="18"/>
         </w:trPr>
         <w:tc>
           <w:tcPr>
-            <w:tcW w:w="2105" w:type="dxa"/>
+            <w:tcW w:w="2099" w:type="dxa"/>
             <w:noWrap/>
             <w:vAlign w:val="center"/>
             <w:hideMark/>
@@ -12000,6 +12649,29 @@
               </w:rPr>
               <w:t>Design</w:t>
             </w:r>
+          </w:p>
+        </w:tc>
+        <w:tc>
+          <w:tcPr>
+            <w:tcW w:w="345" w:type="dxa"/>
+            <w:noWrap/>
+            <w:vAlign w:val="center"/>
+            <w:hideMark/>
+          </w:tcPr>
+          <w:p>
+            <w:pPr>
+              <w:tabs>
+                <w:tab w:val="left" w:pos="360"/>
+              </w:tabs>
+              <w:spacing w:line="480" w:lineRule="auto"/>
+              <w:ind w:left="360" w:hanging="360"/>
+              <w:jc w:val="center"/>
+              <w:rPr>
+                <w:color w:val="000000"/>
+                <w:sz w:val="24"/>
+                <w:szCs w:val="24"/>
+              </w:rPr>
+            </w:pPr>
           </w:p>
         </w:tc>
         <w:tc>
@@ -12050,7 +12722,8 @@
         </w:tc>
         <w:tc>
           <w:tcPr>
-            <w:tcW w:w="348" w:type="dxa"/>
+            <w:tcW w:w="362" w:type="dxa"/>
+            <w:shd w:val="clear" w:color="auto" w:fill="auto"/>
             <w:noWrap/>
             <w:vAlign w:val="center"/>
             <w:hideMark/>
@@ -12073,7 +12746,7 @@
         </w:tc>
         <w:tc>
           <w:tcPr>
-            <w:tcW w:w="359" w:type="dxa"/>
+            <w:tcW w:w="340" w:type="dxa"/>
             <w:shd w:val="clear" w:color="auto" w:fill="auto"/>
             <w:noWrap/>
             <w:vAlign w:val="center"/>
@@ -12122,7 +12795,31 @@
         <w:tc>
           <w:tcPr>
             <w:tcW w:w="349" w:type="dxa"/>
-            <w:shd w:val="clear" w:color="auto" w:fill="auto"/>
+            <w:shd w:val="clear" w:color="auto" w:fill="C45911" w:themeFill="accent2" w:themeFillShade="BF"/>
+            <w:noWrap/>
+            <w:vAlign w:val="center"/>
+            <w:hideMark/>
+          </w:tcPr>
+          <w:p>
+            <w:pPr>
+              <w:tabs>
+                <w:tab w:val="left" w:pos="360"/>
+              </w:tabs>
+              <w:spacing w:line="480" w:lineRule="auto"/>
+              <w:ind w:left="360" w:hanging="360"/>
+              <w:jc w:val="center"/>
+              <w:rPr>
+                <w:color w:val="000000"/>
+                <w:sz w:val="24"/>
+                <w:szCs w:val="24"/>
+              </w:rPr>
+            </w:pPr>
+          </w:p>
+        </w:tc>
+        <w:tc>
+          <w:tcPr>
+            <w:tcW w:w="362" w:type="dxa"/>
+            <w:shd w:val="clear" w:color="auto" w:fill="C45911" w:themeFill="accent2" w:themeFillShade="BF"/>
             <w:noWrap/>
             <w:vAlign w:val="center"/>
             <w:hideMark/>
@@ -12146,54 +12843,7 @@
         <w:tc>
           <w:tcPr>
             <w:tcW w:w="349" w:type="dxa"/>
-            <w:shd w:val="clear" w:color="auto" w:fill="auto"/>
-            <w:noWrap/>
-            <w:vAlign w:val="center"/>
-            <w:hideMark/>
-          </w:tcPr>
-          <w:p>
-            <w:pPr>
-              <w:tabs>
-                <w:tab w:val="left" w:pos="360"/>
-              </w:tabs>
-              <w:spacing w:line="480" w:lineRule="auto"/>
-              <w:ind w:left="360" w:hanging="360"/>
-              <w:jc w:val="center"/>
-              <w:rPr>
-                <w:color w:val="000000"/>
-                <w:sz w:val="24"/>
-                <w:szCs w:val="24"/>
-              </w:rPr>
-            </w:pPr>
-          </w:p>
-        </w:tc>
-        <w:tc>
-          <w:tcPr>
-            <w:tcW w:w="359" w:type="dxa"/>
-            <w:shd w:val="clear" w:color="auto" w:fill="FFFFFF" w:themeFill="background1"/>
-            <w:noWrap/>
-            <w:vAlign w:val="center"/>
-            <w:hideMark/>
-          </w:tcPr>
-          <w:p>
-            <w:pPr>
-              <w:tabs>
-                <w:tab w:val="left" w:pos="360"/>
-              </w:tabs>
-              <w:spacing w:line="480" w:lineRule="auto"/>
-              <w:ind w:left="360" w:hanging="360"/>
-              <w:jc w:val="center"/>
-              <w:rPr>
-                <w:color w:val="000000"/>
-                <w:sz w:val="24"/>
-                <w:szCs w:val="24"/>
-              </w:rPr>
-            </w:pPr>
-          </w:p>
-        </w:tc>
-        <w:tc>
-          <w:tcPr>
-            <w:tcW w:w="349" w:type="dxa"/>
+            <w:gridSpan w:val="2"/>
             <w:shd w:val="clear" w:color="auto" w:fill="auto"/>
             <w:noWrap/>
             <w:vAlign w:val="center"/>
@@ -12242,7 +12892,26 @@
         <w:tc>
           <w:tcPr>
             <w:tcW w:w="349" w:type="dxa"/>
-            <w:shd w:val="clear" w:color="auto" w:fill="C45911" w:themeFill="accent2" w:themeFillShade="BF"/>
+            <w:shd w:val="clear" w:color="auto" w:fill="auto"/>
+            <w:noWrap/>
+            <w:vAlign w:val="center"/>
+            <w:hideMark/>
+          </w:tcPr>
+          <w:p>
+            <w:pPr>
+              <w:tabs>
+                <w:tab w:val="left" w:pos="360"/>
+              </w:tabs>
+              <w:spacing w:line="480" w:lineRule="auto"/>
+              <w:ind w:left="360" w:hanging="360"/>
+              <w:jc w:val="center"/>
+            </w:pPr>
+          </w:p>
+        </w:tc>
+        <w:tc>
+          <w:tcPr>
+            <w:tcW w:w="351" w:type="dxa"/>
+            <w:shd w:val="clear" w:color="auto" w:fill="auto"/>
             <w:noWrap/>
             <w:vAlign w:val="center"/>
             <w:hideMark/>
@@ -12261,31 +12930,13 @@
         <w:tc>
           <w:tcPr>
             <w:tcW w:w="348" w:type="dxa"/>
-            <w:shd w:val="clear" w:color="auto" w:fill="C45911" w:themeFill="accent2" w:themeFillShade="BF"/>
-            <w:noWrap/>
-            <w:vAlign w:val="center"/>
-            <w:hideMark/>
-          </w:tcPr>
-          <w:p>
-            <w:pPr>
-              <w:tabs>
-                <w:tab w:val="left" w:pos="360"/>
-              </w:tabs>
-              <w:spacing w:line="480" w:lineRule="auto"/>
-              <w:ind w:left="360" w:hanging="360"/>
-              <w:jc w:val="center"/>
-            </w:pPr>
-          </w:p>
-        </w:tc>
-        <w:tc>
-          <w:tcPr>
-            <w:tcW w:w="348" w:type="dxa"/>
+            <w:gridSpan w:val="2"/>
             <w:tcBorders>
               <w:top w:val="single" w:sz="4" w:space="0" w:color="auto"/>
               <w:bottom w:val="single" w:sz="4" w:space="0" w:color="auto"/>
               <w:right w:val="single" w:sz="4" w:space="0" w:color="auto"/>
             </w:tcBorders>
-            <w:shd w:val="clear" w:color="auto" w:fill="C45911" w:themeFill="accent2" w:themeFillShade="BF"/>
+            <w:shd w:val="clear" w:color="auto" w:fill="auto"/>
             <w:vAlign w:val="center"/>
           </w:tcPr>
           <w:p>
@@ -12381,12 +13032,12 @@
       <w:tr>
         <w:trPr>
           <w:gridAfter w:val="1"/>
-          <w:wAfter w:w="26" w:type="dxa"/>
+          <w:wAfter w:w="35" w:type="dxa"/>
           <w:trHeight w:val="18"/>
         </w:trPr>
         <w:tc>
           <w:tcPr>
-            <w:tcW w:w="2105" w:type="dxa"/>
+            <w:tcW w:w="2099" w:type="dxa"/>
             <w:noWrap/>
             <w:vAlign w:val="center"/>
           </w:tcPr>
@@ -12413,6 +13064,28 @@
               </w:rPr>
               <w:t>Develop</w:t>
             </w:r>
+          </w:p>
+        </w:tc>
+        <w:tc>
+          <w:tcPr>
+            <w:tcW w:w="345" w:type="dxa"/>
+            <w:noWrap/>
+            <w:vAlign w:val="center"/>
+          </w:tcPr>
+          <w:p>
+            <w:pPr>
+              <w:tabs>
+                <w:tab w:val="left" w:pos="360"/>
+              </w:tabs>
+              <w:spacing w:line="480" w:lineRule="auto"/>
+              <w:ind w:left="360" w:hanging="360"/>
+              <w:jc w:val="center"/>
+              <w:rPr>
+                <w:color w:val="000000"/>
+                <w:sz w:val="24"/>
+                <w:szCs w:val="24"/>
+              </w:rPr>
+            </w:pPr>
           </w:p>
         </w:tc>
         <w:tc>
@@ -12461,7 +13134,8 @@
         </w:tc>
         <w:tc>
           <w:tcPr>
-            <w:tcW w:w="348" w:type="dxa"/>
+            <w:tcW w:w="362" w:type="dxa"/>
+            <w:shd w:val="clear" w:color="auto" w:fill="auto"/>
             <w:noWrap/>
             <w:vAlign w:val="center"/>
           </w:tcPr>
@@ -12483,7 +13157,7 @@
         </w:tc>
         <w:tc>
           <w:tcPr>
-            <w:tcW w:w="359" w:type="dxa"/>
+            <w:tcW w:w="340" w:type="dxa"/>
             <w:shd w:val="clear" w:color="auto" w:fill="auto"/>
             <w:noWrap/>
             <w:vAlign w:val="center"/>
@@ -12552,30 +13226,7 @@
         </w:tc>
         <w:tc>
           <w:tcPr>
-            <w:tcW w:w="349" w:type="dxa"/>
-            <w:shd w:val="clear" w:color="auto" w:fill="auto"/>
-            <w:noWrap/>
-            <w:vAlign w:val="center"/>
-          </w:tcPr>
-          <w:p>
-            <w:pPr>
-              <w:tabs>
-                <w:tab w:val="left" w:pos="360"/>
-              </w:tabs>
-              <w:spacing w:line="480" w:lineRule="auto"/>
-              <w:ind w:left="360" w:hanging="360"/>
-              <w:jc w:val="center"/>
-              <w:rPr>
-                <w:color w:val="000000"/>
-                <w:sz w:val="24"/>
-                <w:szCs w:val="24"/>
-              </w:rPr>
-            </w:pPr>
-          </w:p>
-        </w:tc>
-        <w:tc>
-          <w:tcPr>
-            <w:tcW w:w="359" w:type="dxa"/>
+            <w:tcW w:w="362" w:type="dxa"/>
             <w:shd w:val="clear" w:color="auto" w:fill="FFFFFF" w:themeFill="background1"/>
             <w:noWrap/>
             <w:vAlign w:val="center"/>
@@ -12599,30 +13250,8 @@
         <w:tc>
           <w:tcPr>
             <w:tcW w:w="349" w:type="dxa"/>
-            <w:shd w:val="clear" w:color="auto" w:fill="auto"/>
-            <w:noWrap/>
-            <w:vAlign w:val="center"/>
-          </w:tcPr>
-          <w:p>
-            <w:pPr>
-              <w:tabs>
-                <w:tab w:val="left" w:pos="360"/>
-              </w:tabs>
-              <w:spacing w:line="480" w:lineRule="auto"/>
-              <w:ind w:left="360" w:hanging="360"/>
-              <w:jc w:val="center"/>
-              <w:rPr>
-                <w:color w:val="000000"/>
-                <w:sz w:val="24"/>
-                <w:szCs w:val="24"/>
-              </w:rPr>
-            </w:pPr>
-          </w:p>
-        </w:tc>
-        <w:tc>
-          <w:tcPr>
-            <w:tcW w:w="349" w:type="dxa"/>
-            <w:shd w:val="clear" w:color="auto" w:fill="FFFFFF" w:themeFill="background1"/>
+            <w:gridSpan w:val="2"/>
+            <w:shd w:val="clear" w:color="auto" w:fill="C45911" w:themeFill="accent2" w:themeFillShade="BF"/>
             <w:noWrap/>
             <w:vAlign w:val="center"/>
           </w:tcPr>
@@ -12667,7 +13296,30 @@
         </w:tc>
         <w:tc>
           <w:tcPr>
-            <w:tcW w:w="348" w:type="dxa"/>
+            <w:tcW w:w="349" w:type="dxa"/>
+            <w:shd w:val="clear" w:color="auto" w:fill="C45911" w:themeFill="accent2" w:themeFillShade="BF"/>
+            <w:noWrap/>
+            <w:vAlign w:val="center"/>
+          </w:tcPr>
+          <w:p>
+            <w:pPr>
+              <w:tabs>
+                <w:tab w:val="left" w:pos="360"/>
+              </w:tabs>
+              <w:spacing w:line="480" w:lineRule="auto"/>
+              <w:ind w:left="360" w:hanging="360"/>
+              <w:jc w:val="center"/>
+              <w:rPr>
+                <w:color w:val="000000"/>
+                <w:sz w:val="24"/>
+                <w:szCs w:val="24"/>
+              </w:rPr>
+            </w:pPr>
+          </w:p>
+        </w:tc>
+        <w:tc>
+          <w:tcPr>
+            <w:tcW w:w="351" w:type="dxa"/>
             <w:shd w:val="clear" w:color="auto" w:fill="C45911" w:themeFill="accent2" w:themeFillShade="BF"/>
             <w:noWrap/>
             <w:vAlign w:val="center"/>
@@ -12691,6 +13343,7 @@
         <w:tc>
           <w:tcPr>
             <w:tcW w:w="348" w:type="dxa"/>
+            <w:gridSpan w:val="2"/>
             <w:tcBorders>
               <w:top w:val="single" w:sz="4" w:space="0" w:color="auto"/>
               <w:bottom w:val="single" w:sz="4" w:space="0" w:color="auto"/>
@@ -12796,12 +13449,12 @@
       <w:tr>
         <w:trPr>
           <w:gridAfter w:val="1"/>
-          <w:wAfter w:w="26" w:type="dxa"/>
+          <w:wAfter w:w="35" w:type="dxa"/>
           <w:trHeight w:val="18"/>
         </w:trPr>
         <w:tc>
           <w:tcPr>
-            <w:tcW w:w="2105" w:type="dxa"/>
+            <w:tcW w:w="2099" w:type="dxa"/>
             <w:noWrap/>
             <w:vAlign w:val="center"/>
           </w:tcPr>
@@ -12828,6 +13481,28 @@
               </w:rPr>
               <w:t>Release</w:t>
             </w:r>
+          </w:p>
+        </w:tc>
+        <w:tc>
+          <w:tcPr>
+            <w:tcW w:w="345" w:type="dxa"/>
+            <w:noWrap/>
+            <w:vAlign w:val="center"/>
+          </w:tcPr>
+          <w:p>
+            <w:pPr>
+              <w:tabs>
+                <w:tab w:val="left" w:pos="360"/>
+              </w:tabs>
+              <w:spacing w:line="480" w:lineRule="auto"/>
+              <w:ind w:left="360" w:hanging="360"/>
+              <w:jc w:val="center"/>
+              <w:rPr>
+                <w:color w:val="000000"/>
+                <w:sz w:val="24"/>
+                <w:szCs w:val="24"/>
+              </w:rPr>
+            </w:pPr>
           </w:p>
         </w:tc>
         <w:tc>
@@ -12876,7 +13551,8 @@
         </w:tc>
         <w:tc>
           <w:tcPr>
-            <w:tcW w:w="348" w:type="dxa"/>
+            <w:tcW w:w="362" w:type="dxa"/>
+            <w:shd w:val="clear" w:color="auto" w:fill="auto"/>
             <w:noWrap/>
             <w:vAlign w:val="center"/>
           </w:tcPr>
@@ -12898,7 +13574,7 @@
         </w:tc>
         <w:tc>
           <w:tcPr>
-            <w:tcW w:w="359" w:type="dxa"/>
+            <w:tcW w:w="340" w:type="dxa"/>
             <w:shd w:val="clear" w:color="auto" w:fill="auto"/>
             <w:noWrap/>
             <w:vAlign w:val="center"/>
@@ -12967,30 +13643,7 @@
         </w:tc>
         <w:tc>
           <w:tcPr>
-            <w:tcW w:w="349" w:type="dxa"/>
-            <w:shd w:val="clear" w:color="auto" w:fill="auto"/>
-            <w:noWrap/>
-            <w:vAlign w:val="center"/>
-          </w:tcPr>
-          <w:p>
-            <w:pPr>
-              <w:tabs>
-                <w:tab w:val="left" w:pos="360"/>
-              </w:tabs>
-              <w:spacing w:line="480" w:lineRule="auto"/>
-              <w:ind w:left="360" w:hanging="360"/>
-              <w:jc w:val="center"/>
-              <w:rPr>
-                <w:color w:val="000000"/>
-                <w:sz w:val="24"/>
-                <w:szCs w:val="24"/>
-              </w:rPr>
-            </w:pPr>
-          </w:p>
-        </w:tc>
-        <w:tc>
-          <w:tcPr>
-            <w:tcW w:w="359" w:type="dxa"/>
+            <w:tcW w:w="362" w:type="dxa"/>
             <w:shd w:val="clear" w:color="auto" w:fill="FFFFFF" w:themeFill="background1"/>
             <w:noWrap/>
             <w:vAlign w:val="center"/>
@@ -13014,6 +13667,7 @@
         <w:tc>
           <w:tcPr>
             <w:tcW w:w="349" w:type="dxa"/>
+            <w:gridSpan w:val="2"/>
             <w:shd w:val="clear" w:color="auto" w:fill="auto"/>
             <w:noWrap/>
             <w:vAlign w:val="center"/>
@@ -13060,7 +13714,30 @@
         <w:tc>
           <w:tcPr>
             <w:tcW w:w="349" w:type="dxa"/>
-            <w:shd w:val="clear" w:color="auto" w:fill="C45911" w:themeFill="accent2" w:themeFillShade="BF"/>
+            <w:shd w:val="clear" w:color="auto" w:fill="auto"/>
+            <w:noWrap/>
+            <w:vAlign w:val="center"/>
+          </w:tcPr>
+          <w:p>
+            <w:pPr>
+              <w:tabs>
+                <w:tab w:val="left" w:pos="360"/>
+              </w:tabs>
+              <w:spacing w:line="480" w:lineRule="auto"/>
+              <w:ind w:left="360" w:hanging="360"/>
+              <w:jc w:val="center"/>
+              <w:rPr>
+                <w:color w:val="000000"/>
+                <w:sz w:val="24"/>
+                <w:szCs w:val="24"/>
+              </w:rPr>
+            </w:pPr>
+          </w:p>
+        </w:tc>
+        <w:tc>
+          <w:tcPr>
+            <w:tcW w:w="351" w:type="dxa"/>
+            <w:shd w:val="clear" w:color="auto" w:fill="auto"/>
             <w:noWrap/>
             <w:vAlign w:val="center"/>
           </w:tcPr>
@@ -13083,457 +13760,7 @@
         <w:tc>
           <w:tcPr>
             <w:tcW w:w="348" w:type="dxa"/>
-            <w:shd w:val="clear" w:color="auto" w:fill="C45911" w:themeFill="accent2" w:themeFillShade="BF"/>
-            <w:noWrap/>
-            <w:vAlign w:val="center"/>
-          </w:tcPr>
-          <w:p>
-            <w:pPr>
-              <w:tabs>
-                <w:tab w:val="left" w:pos="360"/>
-              </w:tabs>
-              <w:spacing w:line="480" w:lineRule="auto"/>
-              <w:ind w:left="360" w:hanging="360"/>
-              <w:jc w:val="center"/>
-              <w:rPr>
-                <w:color w:val="000000"/>
-                <w:sz w:val="24"/>
-                <w:szCs w:val="24"/>
-              </w:rPr>
-            </w:pPr>
-          </w:p>
-        </w:tc>
-        <w:tc>
-          <w:tcPr>
-            <w:tcW w:w="348" w:type="dxa"/>
-            <w:tcBorders>
-              <w:top w:val="single" w:sz="4" w:space="0" w:color="auto"/>
-              <w:bottom w:val="single" w:sz="4" w:space="0" w:color="auto"/>
-              <w:right w:val="single" w:sz="4" w:space="0" w:color="auto"/>
-            </w:tcBorders>
-            <w:shd w:val="clear" w:color="auto" w:fill="C45911" w:themeFill="accent2" w:themeFillShade="BF"/>
-            <w:vAlign w:val="center"/>
-          </w:tcPr>
-          <w:p>
-            <w:pPr>
-              <w:tabs>
-                <w:tab w:val="left" w:pos="360"/>
-              </w:tabs>
-              <w:spacing w:line="480" w:lineRule="auto"/>
-              <w:ind w:left="360" w:hanging="360"/>
-              <w:jc w:val="center"/>
-              <w:rPr>
-                <w:sz w:val="24"/>
-                <w:szCs w:val="24"/>
-              </w:rPr>
-            </w:pPr>
-          </w:p>
-        </w:tc>
-        <w:tc>
-          <w:tcPr>
-            <w:tcW w:w="341" w:type="dxa"/>
-            <w:tcBorders>
-              <w:top w:val="single" w:sz="4" w:space="0" w:color="auto"/>
-              <w:bottom w:val="single" w:sz="4" w:space="0" w:color="auto"/>
-              <w:right w:val="single" w:sz="4" w:space="0" w:color="auto"/>
-            </w:tcBorders>
-            <w:shd w:val="clear" w:color="auto" w:fill="auto"/>
-            <w:vAlign w:val="center"/>
-          </w:tcPr>
-          <w:p>
-            <w:pPr>
-              <w:tabs>
-                <w:tab w:val="left" w:pos="360"/>
-              </w:tabs>
-              <w:spacing w:line="480" w:lineRule="auto"/>
-              <w:ind w:left="360" w:hanging="360"/>
-              <w:jc w:val="center"/>
-              <w:rPr>
-                <w:sz w:val="24"/>
-                <w:szCs w:val="24"/>
-              </w:rPr>
-            </w:pPr>
-          </w:p>
-        </w:tc>
-        <w:tc>
-          <w:tcPr>
-            <w:tcW w:w="356" w:type="dxa"/>
-            <w:tcBorders>
-              <w:top w:val="single" w:sz="4" w:space="0" w:color="auto"/>
-              <w:bottom w:val="single" w:sz="4" w:space="0" w:color="auto"/>
-              <w:right w:val="single" w:sz="4" w:space="0" w:color="auto"/>
-            </w:tcBorders>
-            <w:shd w:val="clear" w:color="auto" w:fill="auto"/>
-            <w:vAlign w:val="center"/>
-          </w:tcPr>
-          <w:p>
-            <w:pPr>
-              <w:tabs>
-                <w:tab w:val="left" w:pos="360"/>
-              </w:tabs>
-              <w:spacing w:line="480" w:lineRule="auto"/>
-              <w:ind w:left="360" w:hanging="360"/>
-              <w:jc w:val="center"/>
-              <w:rPr>
-                <w:sz w:val="24"/>
-                <w:szCs w:val="24"/>
-              </w:rPr>
-            </w:pPr>
-          </w:p>
-        </w:tc>
-        <w:tc>
-          <w:tcPr>
-            <w:tcW w:w="325" w:type="dxa"/>
-            <w:tcBorders>
-              <w:top w:val="single" w:sz="4" w:space="0" w:color="auto"/>
-              <w:bottom w:val="single" w:sz="4" w:space="0" w:color="auto"/>
-              <w:right w:val="single" w:sz="4" w:space="0" w:color="auto"/>
-            </w:tcBorders>
-            <w:shd w:val="clear" w:color="auto" w:fill="FFFFFF" w:themeFill="background1"/>
-            <w:vAlign w:val="center"/>
-          </w:tcPr>
-          <w:p>
-            <w:pPr>
-              <w:tabs>
-                <w:tab w:val="left" w:pos="360"/>
-              </w:tabs>
-              <w:spacing w:line="480" w:lineRule="auto"/>
-              <w:ind w:left="360" w:hanging="360"/>
-              <w:jc w:val="center"/>
-              <w:rPr>
-                <w:sz w:val="24"/>
-                <w:szCs w:val="24"/>
-              </w:rPr>
-            </w:pPr>
-          </w:p>
-        </w:tc>
-      </w:tr>
-      <w:tr>
-        <w:trPr>
-          <w:gridAfter w:val="1"/>
-          <w:wAfter w:w="26" w:type="dxa"/>
-          <w:trHeight w:val="18"/>
-        </w:trPr>
-        <w:tc>
-          <w:tcPr>
-            <w:tcW w:w="2105" w:type="dxa"/>
-            <w:noWrap/>
-            <w:vAlign w:val="center"/>
-            <w:hideMark/>
-          </w:tcPr>
-          <w:p>
-            <w:pPr>
-              <w:tabs>
-                <w:tab w:val="left" w:pos="360"/>
-              </w:tabs>
-              <w:spacing w:line="480" w:lineRule="auto"/>
-              <w:ind w:left="360" w:hanging="360"/>
-              <w:rPr>
-                <w:rFonts w:asciiTheme="majorBidi" w:hAnsiTheme="majorBidi" w:cstheme="majorBidi"/>
-                <w:color w:val="000000"/>
-                <w:sz w:val="24"/>
-                <w:szCs w:val="24"/>
-              </w:rPr>
-            </w:pPr>
-            <w:r>
-              <w:rPr>
-                <w:rFonts w:asciiTheme="majorBidi" w:hAnsiTheme="majorBidi" w:cstheme="majorBidi"/>
-                <w:color w:val="000000"/>
-                <w:sz w:val="24"/>
-                <w:szCs w:val="24"/>
-              </w:rPr>
-              <w:t>Track &amp; Monitor</w:t>
-            </w:r>
-          </w:p>
-        </w:tc>
-        <w:tc>
-          <w:tcPr>
-            <w:tcW w:w="346" w:type="dxa"/>
-            <w:noWrap/>
-            <w:vAlign w:val="center"/>
-            <w:hideMark/>
-          </w:tcPr>
-          <w:p>
-            <w:pPr>
-              <w:tabs>
-                <w:tab w:val="left" w:pos="360"/>
-              </w:tabs>
-              <w:spacing w:line="480" w:lineRule="auto"/>
-              <w:ind w:left="360" w:hanging="360"/>
-              <w:jc w:val="center"/>
-              <w:rPr>
-                <w:color w:val="000000"/>
-                <w:sz w:val="24"/>
-                <w:szCs w:val="24"/>
-              </w:rPr>
-            </w:pPr>
-          </w:p>
-        </w:tc>
-        <w:tc>
-          <w:tcPr>
-            <w:tcW w:w="347" w:type="dxa"/>
-            <w:noWrap/>
-            <w:vAlign w:val="center"/>
-            <w:hideMark/>
-          </w:tcPr>
-          <w:p>
-            <w:pPr>
-              <w:tabs>
-                <w:tab w:val="left" w:pos="360"/>
-              </w:tabs>
-              <w:spacing w:line="480" w:lineRule="auto"/>
-              <w:ind w:left="360" w:hanging="360"/>
-              <w:jc w:val="center"/>
-              <w:rPr>
-                <w:color w:val="000000"/>
-                <w:sz w:val="24"/>
-                <w:szCs w:val="24"/>
-              </w:rPr>
-            </w:pPr>
-          </w:p>
-        </w:tc>
-        <w:tc>
-          <w:tcPr>
-            <w:tcW w:w="348" w:type="dxa"/>
-            <w:noWrap/>
-            <w:vAlign w:val="center"/>
-            <w:hideMark/>
-          </w:tcPr>
-          <w:p>
-            <w:pPr>
-              <w:tabs>
-                <w:tab w:val="left" w:pos="360"/>
-              </w:tabs>
-              <w:spacing w:line="480" w:lineRule="auto"/>
-              <w:ind w:left="360" w:hanging="360"/>
-              <w:jc w:val="center"/>
-              <w:rPr>
-                <w:color w:val="000000"/>
-                <w:sz w:val="24"/>
-                <w:szCs w:val="24"/>
-              </w:rPr>
-            </w:pPr>
-          </w:p>
-        </w:tc>
-        <w:tc>
-          <w:tcPr>
-            <w:tcW w:w="359" w:type="dxa"/>
-            <w:shd w:val="clear" w:color="auto" w:fill="auto"/>
-            <w:noWrap/>
-            <w:vAlign w:val="center"/>
-            <w:hideMark/>
-          </w:tcPr>
-          <w:p>
-            <w:pPr>
-              <w:tabs>
-                <w:tab w:val="left" w:pos="360"/>
-              </w:tabs>
-              <w:spacing w:line="480" w:lineRule="auto"/>
-              <w:ind w:left="360" w:hanging="360"/>
-              <w:jc w:val="center"/>
-              <w:rPr>
-                <w:color w:val="000000"/>
-                <w:sz w:val="24"/>
-                <w:szCs w:val="24"/>
-              </w:rPr>
-            </w:pPr>
-          </w:p>
-        </w:tc>
-        <w:tc>
-          <w:tcPr>
-            <w:tcW w:w="349" w:type="dxa"/>
-            <w:shd w:val="clear" w:color="auto" w:fill="auto"/>
-            <w:noWrap/>
-            <w:vAlign w:val="center"/>
-            <w:hideMark/>
-          </w:tcPr>
-          <w:p>
-            <w:pPr>
-              <w:tabs>
-                <w:tab w:val="left" w:pos="360"/>
-              </w:tabs>
-              <w:spacing w:line="480" w:lineRule="auto"/>
-              <w:ind w:left="360" w:hanging="360"/>
-              <w:jc w:val="center"/>
-              <w:rPr>
-                <w:color w:val="000000"/>
-                <w:sz w:val="24"/>
-                <w:szCs w:val="24"/>
-              </w:rPr>
-            </w:pPr>
-          </w:p>
-        </w:tc>
-        <w:tc>
-          <w:tcPr>
-            <w:tcW w:w="349" w:type="dxa"/>
-            <w:shd w:val="clear" w:color="auto" w:fill="auto"/>
-            <w:noWrap/>
-            <w:vAlign w:val="center"/>
-            <w:hideMark/>
-          </w:tcPr>
-          <w:p>
-            <w:pPr>
-              <w:tabs>
-                <w:tab w:val="left" w:pos="360"/>
-              </w:tabs>
-              <w:spacing w:line="480" w:lineRule="auto"/>
-              <w:ind w:left="360" w:hanging="360"/>
-              <w:jc w:val="center"/>
-              <w:rPr>
-                <w:color w:val="000000"/>
-                <w:sz w:val="24"/>
-                <w:szCs w:val="24"/>
-              </w:rPr>
-            </w:pPr>
-          </w:p>
-        </w:tc>
-        <w:tc>
-          <w:tcPr>
-            <w:tcW w:w="349" w:type="dxa"/>
-            <w:shd w:val="clear" w:color="auto" w:fill="auto"/>
-            <w:noWrap/>
-            <w:vAlign w:val="center"/>
-            <w:hideMark/>
-          </w:tcPr>
-          <w:p>
-            <w:pPr>
-              <w:tabs>
-                <w:tab w:val="left" w:pos="360"/>
-              </w:tabs>
-              <w:spacing w:line="480" w:lineRule="auto"/>
-              <w:ind w:left="360" w:hanging="360"/>
-              <w:jc w:val="center"/>
-              <w:rPr>
-                <w:color w:val="000000"/>
-                <w:sz w:val="24"/>
-                <w:szCs w:val="24"/>
-              </w:rPr>
-            </w:pPr>
-          </w:p>
-        </w:tc>
-        <w:tc>
-          <w:tcPr>
-            <w:tcW w:w="359" w:type="dxa"/>
-            <w:shd w:val="clear" w:color="auto" w:fill="auto"/>
-            <w:noWrap/>
-            <w:vAlign w:val="center"/>
-            <w:hideMark/>
-          </w:tcPr>
-          <w:p>
-            <w:pPr>
-              <w:tabs>
-                <w:tab w:val="left" w:pos="360"/>
-              </w:tabs>
-              <w:spacing w:line="480" w:lineRule="auto"/>
-              <w:ind w:left="360" w:hanging="360"/>
-              <w:jc w:val="center"/>
-              <w:rPr>
-                <w:color w:val="000000"/>
-                <w:sz w:val="24"/>
-                <w:szCs w:val="24"/>
-              </w:rPr>
-            </w:pPr>
-          </w:p>
-        </w:tc>
-        <w:tc>
-          <w:tcPr>
-            <w:tcW w:w="349" w:type="dxa"/>
-            <w:shd w:val="clear" w:color="auto" w:fill="FFFFFF" w:themeFill="background1"/>
-            <w:noWrap/>
-            <w:vAlign w:val="center"/>
-            <w:hideMark/>
-          </w:tcPr>
-          <w:p>
-            <w:pPr>
-              <w:tabs>
-                <w:tab w:val="left" w:pos="360"/>
-              </w:tabs>
-              <w:spacing w:line="480" w:lineRule="auto"/>
-              <w:ind w:left="360" w:hanging="360"/>
-              <w:jc w:val="center"/>
-              <w:rPr>
-                <w:color w:val="000000"/>
-                <w:sz w:val="24"/>
-                <w:szCs w:val="24"/>
-              </w:rPr>
-            </w:pPr>
-          </w:p>
-        </w:tc>
-        <w:tc>
-          <w:tcPr>
-            <w:tcW w:w="349" w:type="dxa"/>
-            <w:shd w:val="clear" w:color="auto" w:fill="auto"/>
-            <w:noWrap/>
-            <w:vAlign w:val="center"/>
-            <w:hideMark/>
-          </w:tcPr>
-          <w:p>
-            <w:pPr>
-              <w:tabs>
-                <w:tab w:val="left" w:pos="360"/>
-              </w:tabs>
-              <w:spacing w:line="480" w:lineRule="auto"/>
-              <w:ind w:left="360" w:hanging="360"/>
-              <w:jc w:val="center"/>
-              <w:rPr>
-                <w:color w:val="000000"/>
-                <w:sz w:val="24"/>
-                <w:szCs w:val="24"/>
-              </w:rPr>
-            </w:pPr>
-          </w:p>
-        </w:tc>
-        <w:tc>
-          <w:tcPr>
-            <w:tcW w:w="349" w:type="dxa"/>
-            <w:shd w:val="clear" w:color="auto" w:fill="auto"/>
-            <w:noWrap/>
-            <w:vAlign w:val="center"/>
-            <w:hideMark/>
-          </w:tcPr>
-          <w:p>
-            <w:pPr>
-              <w:tabs>
-                <w:tab w:val="left" w:pos="360"/>
-              </w:tabs>
-              <w:spacing w:line="480" w:lineRule="auto"/>
-              <w:ind w:left="360" w:hanging="360"/>
-              <w:jc w:val="center"/>
-              <w:rPr>
-                <w:color w:val="000000"/>
-                <w:sz w:val="24"/>
-                <w:szCs w:val="24"/>
-              </w:rPr>
-            </w:pPr>
-          </w:p>
-        </w:tc>
-        <w:tc>
-          <w:tcPr>
-            <w:tcW w:w="348" w:type="dxa"/>
-            <w:shd w:val="clear" w:color="auto" w:fill="auto"/>
-            <w:noWrap/>
-            <w:vAlign w:val="center"/>
-            <w:hideMark/>
-          </w:tcPr>
-          <w:p>
-            <w:pPr>
-              <w:tabs>
-                <w:tab w:val="left" w:pos="360"/>
-              </w:tabs>
-              <w:spacing w:line="480" w:lineRule="auto"/>
-              <w:ind w:left="360" w:hanging="360"/>
-              <w:jc w:val="center"/>
-              <w:rPr>
-                <w:color w:val="000000"/>
-                <w:sz w:val="24"/>
-                <w:szCs w:val="24"/>
-              </w:rPr>
-            </w:pPr>
-          </w:p>
-        </w:tc>
-        <w:tc>
-          <w:tcPr>
-            <w:tcW w:w="348" w:type="dxa"/>
+            <w:gridSpan w:val="2"/>
             <w:tcBorders>
               <w:top w:val="single" w:sz="4" w:space="0" w:color="auto"/>
               <w:bottom w:val="single" w:sz="4" w:space="0" w:color="auto"/>
@@ -13617,6 +13844,436 @@
               <w:bottom w:val="single" w:sz="4" w:space="0" w:color="auto"/>
               <w:right w:val="single" w:sz="4" w:space="0" w:color="auto"/>
             </w:tcBorders>
+            <w:shd w:val="clear" w:color="auto" w:fill="FFFFFF" w:themeFill="background1"/>
+            <w:vAlign w:val="center"/>
+          </w:tcPr>
+          <w:p>
+            <w:pPr>
+              <w:tabs>
+                <w:tab w:val="left" w:pos="360"/>
+              </w:tabs>
+              <w:spacing w:line="480" w:lineRule="auto"/>
+              <w:ind w:left="360" w:hanging="360"/>
+              <w:jc w:val="center"/>
+              <w:rPr>
+                <w:sz w:val="24"/>
+                <w:szCs w:val="24"/>
+              </w:rPr>
+            </w:pPr>
+          </w:p>
+        </w:tc>
+      </w:tr>
+      <w:tr>
+        <w:trPr>
+          <w:gridAfter w:val="1"/>
+          <w:wAfter w:w="35" w:type="dxa"/>
+          <w:trHeight w:val="18"/>
+        </w:trPr>
+        <w:tc>
+          <w:tcPr>
+            <w:tcW w:w="2099" w:type="dxa"/>
+            <w:noWrap/>
+            <w:vAlign w:val="center"/>
+            <w:hideMark/>
+          </w:tcPr>
+          <w:p>
+            <w:pPr>
+              <w:tabs>
+                <w:tab w:val="left" w:pos="360"/>
+              </w:tabs>
+              <w:spacing w:line="480" w:lineRule="auto"/>
+              <w:ind w:left="360" w:hanging="360"/>
+              <w:rPr>
+                <w:rFonts w:asciiTheme="majorBidi" w:hAnsiTheme="majorBidi" w:cstheme="majorBidi"/>
+                <w:color w:val="000000"/>
+                <w:sz w:val="24"/>
+                <w:szCs w:val="24"/>
+              </w:rPr>
+            </w:pPr>
+            <w:r>
+              <w:rPr>
+                <w:rFonts w:asciiTheme="majorBidi" w:hAnsiTheme="majorBidi" w:cstheme="majorBidi"/>
+                <w:color w:val="000000"/>
+                <w:sz w:val="24"/>
+                <w:szCs w:val="24"/>
+              </w:rPr>
+              <w:t>Track &amp; Monitor</w:t>
+            </w:r>
+          </w:p>
+        </w:tc>
+        <w:tc>
+          <w:tcPr>
+            <w:tcW w:w="345" w:type="dxa"/>
+            <w:noWrap/>
+            <w:vAlign w:val="center"/>
+            <w:hideMark/>
+          </w:tcPr>
+          <w:p>
+            <w:pPr>
+              <w:tabs>
+                <w:tab w:val="left" w:pos="360"/>
+              </w:tabs>
+              <w:spacing w:line="480" w:lineRule="auto"/>
+              <w:ind w:left="360" w:hanging="360"/>
+              <w:jc w:val="center"/>
+              <w:rPr>
+                <w:color w:val="000000"/>
+                <w:sz w:val="24"/>
+                <w:szCs w:val="24"/>
+              </w:rPr>
+            </w:pPr>
+          </w:p>
+        </w:tc>
+        <w:tc>
+          <w:tcPr>
+            <w:tcW w:w="346" w:type="dxa"/>
+            <w:noWrap/>
+            <w:vAlign w:val="center"/>
+            <w:hideMark/>
+          </w:tcPr>
+          <w:p>
+            <w:pPr>
+              <w:tabs>
+                <w:tab w:val="left" w:pos="360"/>
+              </w:tabs>
+              <w:spacing w:line="480" w:lineRule="auto"/>
+              <w:ind w:left="360" w:hanging="360"/>
+              <w:jc w:val="center"/>
+              <w:rPr>
+                <w:color w:val="000000"/>
+                <w:sz w:val="24"/>
+                <w:szCs w:val="24"/>
+              </w:rPr>
+            </w:pPr>
+          </w:p>
+        </w:tc>
+        <w:tc>
+          <w:tcPr>
+            <w:tcW w:w="347" w:type="dxa"/>
+            <w:noWrap/>
+            <w:vAlign w:val="center"/>
+            <w:hideMark/>
+          </w:tcPr>
+          <w:p>
+            <w:pPr>
+              <w:tabs>
+                <w:tab w:val="left" w:pos="360"/>
+              </w:tabs>
+              <w:spacing w:line="480" w:lineRule="auto"/>
+              <w:ind w:left="360" w:hanging="360"/>
+              <w:jc w:val="center"/>
+              <w:rPr>
+                <w:color w:val="000000"/>
+                <w:sz w:val="24"/>
+                <w:szCs w:val="24"/>
+              </w:rPr>
+            </w:pPr>
+          </w:p>
+        </w:tc>
+        <w:tc>
+          <w:tcPr>
+            <w:tcW w:w="362" w:type="dxa"/>
+            <w:shd w:val="clear" w:color="auto" w:fill="auto"/>
+            <w:noWrap/>
+            <w:vAlign w:val="center"/>
+            <w:hideMark/>
+          </w:tcPr>
+          <w:p>
+            <w:pPr>
+              <w:tabs>
+                <w:tab w:val="left" w:pos="360"/>
+              </w:tabs>
+              <w:spacing w:line="480" w:lineRule="auto"/>
+              <w:ind w:left="360" w:hanging="360"/>
+              <w:jc w:val="center"/>
+              <w:rPr>
+                <w:color w:val="000000"/>
+                <w:sz w:val="24"/>
+                <w:szCs w:val="24"/>
+              </w:rPr>
+            </w:pPr>
+          </w:p>
+        </w:tc>
+        <w:tc>
+          <w:tcPr>
+            <w:tcW w:w="340" w:type="dxa"/>
+            <w:shd w:val="clear" w:color="auto" w:fill="auto"/>
+            <w:noWrap/>
+            <w:vAlign w:val="center"/>
+            <w:hideMark/>
+          </w:tcPr>
+          <w:p>
+            <w:pPr>
+              <w:tabs>
+                <w:tab w:val="left" w:pos="360"/>
+              </w:tabs>
+              <w:spacing w:line="480" w:lineRule="auto"/>
+              <w:ind w:left="360" w:hanging="360"/>
+              <w:jc w:val="center"/>
+              <w:rPr>
+                <w:color w:val="000000"/>
+                <w:sz w:val="24"/>
+                <w:szCs w:val="24"/>
+              </w:rPr>
+            </w:pPr>
+          </w:p>
+        </w:tc>
+        <w:tc>
+          <w:tcPr>
+            <w:tcW w:w="349" w:type="dxa"/>
+            <w:shd w:val="clear" w:color="auto" w:fill="auto"/>
+            <w:noWrap/>
+            <w:vAlign w:val="center"/>
+            <w:hideMark/>
+          </w:tcPr>
+          <w:p>
+            <w:pPr>
+              <w:tabs>
+                <w:tab w:val="left" w:pos="360"/>
+              </w:tabs>
+              <w:spacing w:line="480" w:lineRule="auto"/>
+              <w:ind w:left="360" w:hanging="360"/>
+              <w:jc w:val="center"/>
+              <w:rPr>
+                <w:color w:val="000000"/>
+                <w:sz w:val="24"/>
+                <w:szCs w:val="24"/>
+              </w:rPr>
+            </w:pPr>
+          </w:p>
+        </w:tc>
+        <w:tc>
+          <w:tcPr>
+            <w:tcW w:w="349" w:type="dxa"/>
+            <w:shd w:val="clear" w:color="auto" w:fill="auto"/>
+            <w:noWrap/>
+            <w:vAlign w:val="center"/>
+            <w:hideMark/>
+          </w:tcPr>
+          <w:p>
+            <w:pPr>
+              <w:tabs>
+                <w:tab w:val="left" w:pos="360"/>
+              </w:tabs>
+              <w:spacing w:line="480" w:lineRule="auto"/>
+              <w:ind w:left="360" w:hanging="360"/>
+              <w:jc w:val="center"/>
+              <w:rPr>
+                <w:color w:val="000000"/>
+                <w:sz w:val="24"/>
+                <w:szCs w:val="24"/>
+              </w:rPr>
+            </w:pPr>
+          </w:p>
+        </w:tc>
+        <w:tc>
+          <w:tcPr>
+            <w:tcW w:w="362" w:type="dxa"/>
+            <w:shd w:val="clear" w:color="auto" w:fill="auto"/>
+            <w:noWrap/>
+            <w:vAlign w:val="center"/>
+            <w:hideMark/>
+          </w:tcPr>
+          <w:p>
+            <w:pPr>
+              <w:tabs>
+                <w:tab w:val="left" w:pos="360"/>
+              </w:tabs>
+              <w:spacing w:line="480" w:lineRule="auto"/>
+              <w:ind w:left="360" w:hanging="360"/>
+              <w:jc w:val="center"/>
+              <w:rPr>
+                <w:color w:val="000000"/>
+                <w:sz w:val="24"/>
+                <w:szCs w:val="24"/>
+              </w:rPr>
+            </w:pPr>
+          </w:p>
+        </w:tc>
+        <w:tc>
+          <w:tcPr>
+            <w:tcW w:w="349" w:type="dxa"/>
+            <w:gridSpan w:val="2"/>
+            <w:shd w:val="clear" w:color="auto" w:fill="FFFFFF" w:themeFill="background1"/>
+            <w:noWrap/>
+            <w:vAlign w:val="center"/>
+            <w:hideMark/>
+          </w:tcPr>
+          <w:p>
+            <w:pPr>
+              <w:tabs>
+                <w:tab w:val="left" w:pos="360"/>
+              </w:tabs>
+              <w:spacing w:line="480" w:lineRule="auto"/>
+              <w:ind w:left="360" w:hanging="360"/>
+              <w:jc w:val="center"/>
+              <w:rPr>
+                <w:color w:val="000000"/>
+                <w:sz w:val="24"/>
+                <w:szCs w:val="24"/>
+              </w:rPr>
+            </w:pPr>
+          </w:p>
+        </w:tc>
+        <w:tc>
+          <w:tcPr>
+            <w:tcW w:w="349" w:type="dxa"/>
+            <w:shd w:val="clear" w:color="auto" w:fill="auto"/>
+            <w:noWrap/>
+            <w:vAlign w:val="center"/>
+            <w:hideMark/>
+          </w:tcPr>
+          <w:p>
+            <w:pPr>
+              <w:tabs>
+                <w:tab w:val="left" w:pos="360"/>
+              </w:tabs>
+              <w:spacing w:line="480" w:lineRule="auto"/>
+              <w:ind w:left="360" w:hanging="360"/>
+              <w:jc w:val="center"/>
+              <w:rPr>
+                <w:color w:val="000000"/>
+                <w:sz w:val="24"/>
+                <w:szCs w:val="24"/>
+              </w:rPr>
+            </w:pPr>
+          </w:p>
+        </w:tc>
+        <w:tc>
+          <w:tcPr>
+            <w:tcW w:w="349" w:type="dxa"/>
+            <w:shd w:val="clear" w:color="auto" w:fill="auto"/>
+            <w:noWrap/>
+            <w:vAlign w:val="center"/>
+            <w:hideMark/>
+          </w:tcPr>
+          <w:p>
+            <w:pPr>
+              <w:tabs>
+                <w:tab w:val="left" w:pos="360"/>
+              </w:tabs>
+              <w:spacing w:line="480" w:lineRule="auto"/>
+              <w:ind w:left="360" w:hanging="360"/>
+              <w:jc w:val="center"/>
+              <w:rPr>
+                <w:color w:val="000000"/>
+                <w:sz w:val="24"/>
+                <w:szCs w:val="24"/>
+              </w:rPr>
+            </w:pPr>
+          </w:p>
+        </w:tc>
+        <w:tc>
+          <w:tcPr>
+            <w:tcW w:w="351" w:type="dxa"/>
+            <w:shd w:val="clear" w:color="auto" w:fill="auto"/>
+            <w:noWrap/>
+            <w:vAlign w:val="center"/>
+            <w:hideMark/>
+          </w:tcPr>
+          <w:p>
+            <w:pPr>
+              <w:tabs>
+                <w:tab w:val="left" w:pos="360"/>
+              </w:tabs>
+              <w:spacing w:line="480" w:lineRule="auto"/>
+              <w:ind w:left="360" w:hanging="360"/>
+              <w:jc w:val="center"/>
+              <w:rPr>
+                <w:color w:val="000000"/>
+                <w:sz w:val="24"/>
+                <w:szCs w:val="24"/>
+              </w:rPr>
+            </w:pPr>
+          </w:p>
+        </w:tc>
+        <w:tc>
+          <w:tcPr>
+            <w:tcW w:w="348" w:type="dxa"/>
+            <w:gridSpan w:val="2"/>
+            <w:tcBorders>
+              <w:top w:val="single" w:sz="4" w:space="0" w:color="auto"/>
+              <w:bottom w:val="single" w:sz="4" w:space="0" w:color="auto"/>
+              <w:right w:val="single" w:sz="4" w:space="0" w:color="auto"/>
+            </w:tcBorders>
+            <w:shd w:val="clear" w:color="auto" w:fill="auto"/>
+            <w:vAlign w:val="center"/>
+          </w:tcPr>
+          <w:p>
+            <w:pPr>
+              <w:tabs>
+                <w:tab w:val="left" w:pos="360"/>
+              </w:tabs>
+              <w:spacing w:line="480" w:lineRule="auto"/>
+              <w:ind w:left="360" w:hanging="360"/>
+              <w:jc w:val="center"/>
+              <w:rPr>
+                <w:sz w:val="24"/>
+                <w:szCs w:val="24"/>
+              </w:rPr>
+            </w:pPr>
+          </w:p>
+        </w:tc>
+        <w:tc>
+          <w:tcPr>
+            <w:tcW w:w="341" w:type="dxa"/>
+            <w:tcBorders>
+              <w:top w:val="single" w:sz="4" w:space="0" w:color="auto"/>
+              <w:bottom w:val="single" w:sz="4" w:space="0" w:color="auto"/>
+              <w:right w:val="single" w:sz="4" w:space="0" w:color="auto"/>
+            </w:tcBorders>
+            <w:shd w:val="clear" w:color="auto" w:fill="auto"/>
+            <w:vAlign w:val="center"/>
+          </w:tcPr>
+          <w:p>
+            <w:pPr>
+              <w:tabs>
+                <w:tab w:val="left" w:pos="360"/>
+              </w:tabs>
+              <w:spacing w:line="480" w:lineRule="auto"/>
+              <w:ind w:left="360" w:hanging="360"/>
+              <w:jc w:val="center"/>
+              <w:rPr>
+                <w:sz w:val="24"/>
+                <w:szCs w:val="24"/>
+              </w:rPr>
+            </w:pPr>
+          </w:p>
+        </w:tc>
+        <w:tc>
+          <w:tcPr>
+            <w:tcW w:w="356" w:type="dxa"/>
+            <w:tcBorders>
+              <w:top w:val="single" w:sz="4" w:space="0" w:color="auto"/>
+              <w:bottom w:val="single" w:sz="4" w:space="0" w:color="auto"/>
+              <w:right w:val="single" w:sz="4" w:space="0" w:color="auto"/>
+            </w:tcBorders>
+            <w:shd w:val="clear" w:color="auto" w:fill="C45911" w:themeFill="accent2" w:themeFillShade="BF"/>
+            <w:vAlign w:val="center"/>
+          </w:tcPr>
+          <w:p>
+            <w:pPr>
+              <w:tabs>
+                <w:tab w:val="left" w:pos="360"/>
+              </w:tabs>
+              <w:spacing w:line="480" w:lineRule="auto"/>
+              <w:ind w:left="360" w:hanging="360"/>
+              <w:jc w:val="center"/>
+              <w:rPr>
+                <w:sz w:val="24"/>
+                <w:szCs w:val="24"/>
+              </w:rPr>
+            </w:pPr>
+          </w:p>
+        </w:tc>
+        <w:tc>
+          <w:tcPr>
+            <w:tcW w:w="325" w:type="dxa"/>
+            <w:tcBorders>
+              <w:top w:val="single" w:sz="4" w:space="0" w:color="auto"/>
+              <w:bottom w:val="single" w:sz="4" w:space="0" w:color="auto"/>
+              <w:right w:val="single" w:sz="4" w:space="0" w:color="auto"/>
+            </w:tcBorders>
             <w:shd w:val="clear" w:color="auto" w:fill="C45911" w:themeFill="accent2" w:themeFillShade="BF"/>
             <w:vAlign w:val="center"/>
           </w:tcPr>
@@ -14215,6 +14872,7 @@
           <w:lang w:val="en-US"/>
         </w:rPr>
       </w:pPr>
+      <w:proofErr w:type="gramStart"/>
       <w:r>
         <w:rPr>
           <w:rFonts w:asciiTheme="majorBidi" w:hAnsiTheme="majorBidi" w:cstheme="majorBidi"/>
@@ -14243,6 +14901,7 @@
         </w:rPr>
         <w:t>PUSTAKA</w:t>
       </w:r>
+      <w:proofErr w:type="gramEnd"/>
     </w:p>
     <w:p>
       <w:pPr>
@@ -16070,8 +16729,13 @@
         <w:annotationRef/>
       </w:r>
       <w:r>
-        <w:t>Konsul sama Bu Hastuti</w:t>
-      </w:r>
+        <w:t xml:space="preserve">Konsul sama Bu </w:t>
+      </w:r>
+      <w:proofErr w:type="spellStart"/>
+      <w:r>
+        <w:t>Hastuti</w:t>
+      </w:r>
+      <w:proofErr w:type="spellEnd"/>
     </w:p>
   </w:comment>
   <w:comment w:id="1" w:author="Zulkarnaim Masyhur" w:date="2021-10-28T10:23:00Z" w:initials="ZM">
@@ -16086,8 +16750,13 @@
         <w:annotationRef/>
       </w:r>
       <w:r>
-        <w:t>Konsul sama Bu Hastuti</w:t>
-      </w:r>
+        <w:t xml:space="preserve">Konsul sama Bu </w:t>
+      </w:r>
+      <w:proofErr w:type="spellStart"/>
+      <w:r>
+        <w:t>Hastuti</w:t>
+      </w:r>
+      <w:proofErr w:type="spellEnd"/>
     </w:p>
   </w:comment>
   <w:comment w:id="2" w:author="Zulkarnaim Masyhur" w:date="2021-10-28T10:24:00Z" w:initials="ZM">
@@ -16102,8 +16771,13 @@
         <w:annotationRef/>
       </w:r>
       <w:r>
-        <w:t>Konsul sama Bu Hastuti</w:t>
-      </w:r>
+        <w:t xml:space="preserve">Konsul sama Bu </w:t>
+      </w:r>
+      <w:proofErr w:type="spellStart"/>
+      <w:r>
+        <w:t>Hastuti</w:t>
+      </w:r>
+      <w:proofErr w:type="spellEnd"/>
     </w:p>
   </w:comment>
   <w:comment w:id="3" w:author="Zulkarnaim Masyhur" w:date="2021-10-28T10:33:00Z" w:initials="ZM">

</xml_diff>